<commit_message>
worked on project content
</commit_message>
<xml_diff>
--- a/content for projects.docx
+++ b/content for projects.docx
@@ -2,6 +2,50 @@
 <file path=word/document.xml><?xml version="1.0" encoding="utf-8"?>
 <w:document xmlns:wpc="http://schemas.microsoft.com/office/word/2010/wordprocessingCanvas" xmlns:cx="http://schemas.microsoft.com/office/drawing/2014/chartex" xmlns:cx1="http://schemas.microsoft.com/office/drawing/2015/9/8/chartex" xmlns:cx2="http://schemas.microsoft.com/office/drawing/2015/10/21/chartex" xmlns:cx3="http://schemas.microsoft.com/office/drawing/2016/5/9/chartex" xmlns:cx4="http://schemas.microsoft.com/office/drawing/2016/5/10/chartex" xmlns:cx5="http://schemas.microsoft.com/office/drawing/2016/5/11/chartex" xmlns:cx6="http://schemas.microsoft.com/office/drawing/2016/5/12/chartex" xmlns:cx7="http://schemas.microsoft.com/office/drawing/2016/5/13/chartex" xmlns:cx8="http://schemas.microsoft.com/office/drawing/2016/5/14/chartex" xmlns:mc="http://schemas.openxmlformats.org/markup-compatibility/2006" xmlns:aink="http://schemas.microsoft.com/office/drawing/2016/ink" xmlns:am3d="http://schemas.microsoft.com/office/drawing/2017/model3d" xmlns:o="urn:schemas-microsoft-com:office:office" xmlns:r="http://schemas.openxmlformats.org/officeDocument/2006/relationships" xmlns:m="http://schemas.openxmlformats.org/officeDocument/2006/math" xmlns:v="urn:schemas-microsoft-com:vml" xmlns:wp14="http://schemas.microsoft.com/office/word/2010/wordprocessingDrawing" xmlns:wp="http://schemas.openxmlformats.org/drawingml/2006/wordprocessingDrawing" xmlns:w10="urn:schemas-microsoft-com:office:word" xmlns:w="http://schemas.openxmlformats.org/wordprocessingml/2006/main" xmlns:w14="http://schemas.microsoft.com/office/word/2010/wordml" xmlns:w15="http://schemas.microsoft.com/office/word/2012/wordml" xmlns:w16cid="http://schemas.microsoft.com/office/word/2016/wordml/cid" xmlns:w16se="http://schemas.microsoft.com/office/word/2015/wordml/symex" xmlns:wpg="http://schemas.microsoft.com/office/word/2010/wordprocessingGroup" xmlns:wpi="http://schemas.microsoft.com/office/word/2010/wordprocessingInk" xmlns:wne="http://schemas.microsoft.com/office/word/2006/wordml" xmlns:wps="http://schemas.microsoft.com/office/word/2010/wordprocessingShape" mc:Ignorable="w14 w15 w16se w16cid wp14">
   <w:body>
+    <w:p>
+      <w:r>
+        <w:rPr>
+          <w:noProof/>
+        </w:rPr>
+        <w:drawing>
+          <wp:inline distT="0" distB="0" distL="0" distR="0" wp14:anchorId="286FC362" wp14:editId="62A75C8B">
+            <wp:extent cx="5695950" cy="2857500"/>
+            <wp:effectExtent l="0" t="0" r="0" b="0"/>
+            <wp:docPr id="2" name="Picture 2"/>
+            <wp:cNvGraphicFramePr>
+              <a:graphicFrameLocks xmlns:a="http://schemas.openxmlformats.org/drawingml/2006/main" noChangeAspect="1"/>
+            </wp:cNvGraphicFramePr>
+            <a:graphic xmlns:a="http://schemas.openxmlformats.org/drawingml/2006/main">
+              <a:graphicData uri="http://schemas.openxmlformats.org/drawingml/2006/picture">
+                <pic:pic xmlns:pic="http://schemas.openxmlformats.org/drawingml/2006/picture">
+                  <pic:nvPicPr>
+                    <pic:cNvPr id="1" name=""/>
+                    <pic:cNvPicPr/>
+                  </pic:nvPicPr>
+                  <pic:blipFill>
+                    <a:blip r:embed="rId4"/>
+                    <a:stretch>
+                      <a:fillRect/>
+                    </a:stretch>
+                  </pic:blipFill>
+                  <pic:spPr>
+                    <a:xfrm>
+                      <a:off x="0" y="0"/>
+                      <a:ext cx="5695950" cy="2857500"/>
+                    </a:xfrm>
+                    <a:prstGeom prst="rect">
+                      <a:avLst/>
+                    </a:prstGeom>
+                  </pic:spPr>
+                </pic:pic>
+              </a:graphicData>
+            </a:graphic>
+          </wp:inline>
+        </w:drawing>
+      </w:r>
+      <w:bookmarkStart w:id="0" w:name="_GoBack"/>
+      <w:bookmarkEnd w:id="0"/>
+    </w:p>
     <w:p>
       <w:proofErr w:type="spellStart"/>
       <w:r>
@@ -108,44 +152,208 @@
       </w:r>
     </w:p>
     <w:p>
-      <w:r>
-        <w:t>Some first initial absurdism games we covered was “Save the Date” an “tickets please” where no matter what the player did, they would always lose, and they wouldn’t know that until playing the game for a while. We wanted to m</w:t>
-      </w:r>
-      <w:r>
-        <w:t xml:space="preserve">ake a game where it followed that similar idea. </w:t>
+      <w:pPr>
+        <w:ind w:firstLine="720"/>
+      </w:pPr>
+      <w:r>
+        <w:t>&lt;p&gt;</w:t>
+      </w:r>
+      <w:r>
+        <w:t xml:space="preserve">Absurdism is a philosophical idea that refers to the conflict between a goal and the inability to reach said goal. Sisyphus is a man who has been condemned to push a boulder up a </w:t>
+      </w:r>
+      <w:proofErr w:type="gramStart"/>
+      <w:r>
+        <w:t>hill</w:t>
+      </w:r>
+      <w:proofErr w:type="gramEnd"/>
+      <w:r>
+        <w:t xml:space="preserve"> but have it roll back to the bottom again. Albert Camus wrote </w:t>
+      </w:r>
+      <w:r>
+        <w:rPr>
+          <w:i/>
+        </w:rPr>
+        <w:t xml:space="preserve">The Myth of Sisyphus </w:t>
+      </w:r>
+      <w:r>
+        <w:t xml:space="preserve">and introduces his philosophy of the absurd and argues that Sisyphus is happy even if he is condemned to repeat the same meaningless task, never to accomplish </w:t>
+      </w:r>
+      <w:proofErr w:type="gramStart"/>
+      <w:r>
+        <w:t>it.</w:t>
+      </w:r>
+      <w:r>
+        <w:t>&lt;</w:t>
+      </w:r>
+      <w:proofErr w:type="gramEnd"/>
+      <w:r>
+        <w:t>/</w:t>
+      </w:r>
+      <w:r>
+        <w:t>p&gt;</w:t>
+      </w:r>
+    </w:p>
+    <w:p>
+      <w:r>
+        <w:tab/>
+      </w:r>
+      <w:r>
+        <w:t>&lt;</w:t>
+      </w:r>
+      <w:r>
+        <w:t>P</w:t>
+      </w:r>
+      <w:r>
+        <w:t>&gt;</w:t>
+      </w:r>
+      <w:r>
+        <w:t>In terms of making a game absurd, we had to look at games we thought allowed the players to enjoy the game but is impossible to accomplish the given goal. Some games we explored was Saved the Date and Tickets Please. These games are both unique because no matter what the player does, they will always lose, and they don’t find out that they can’t win until they play for a while.</w:t>
+      </w:r>
+      <w:r>
+        <w:t xml:space="preserve"> &lt;</w:t>
+      </w:r>
+      <w:r>
+        <w:t>/</w:t>
+      </w:r>
+      <w:r>
+        <w:t>p&gt;</w:t>
+      </w:r>
+    </w:p>
+    <w:p>
+      <w:pPr>
+        <w:ind w:firstLine="720"/>
+      </w:pPr>
+      <w:r>
+        <w:t>&lt;p&gt;</w:t>
+      </w:r>
+      <w:r>
+        <w:t xml:space="preserve">Save the Date is played like a graphic novel where a story is written out and the player chooses different options. In this game, </w:t>
+      </w:r>
+      <w:r>
+        <w:t xml:space="preserve">the </w:t>
+      </w:r>
+      <w:r>
+        <w:t>player is initially given the task to go out on a date but later finds out that he needs to save them from bizarre happenings.</w:t>
+      </w:r>
+      <w:r>
+        <w:t xml:space="preserve"> &lt;</w:t>
+      </w:r>
+      <w:r>
+        <w:t>/</w:t>
+      </w:r>
+      <w:r>
+        <w:t>p&gt;</w:t>
+      </w:r>
+    </w:p>
+    <w:p>
+      <w:pPr>
+        <w:ind w:firstLine="720"/>
+      </w:pPr>
+      <w:r>
+        <w:lastRenderedPageBreak/>
+        <w:t>&lt;p&gt;</w:t>
+      </w:r>
+      <w:r>
+        <w:t xml:space="preserve">Papers, </w:t>
+      </w:r>
+      <w:proofErr w:type="gramStart"/>
+      <w:r>
+        <w:t>Please</w:t>
+      </w:r>
+      <w:proofErr w:type="gramEnd"/>
+      <w:r>
+        <w:t xml:space="preserve"> places the player in the role of an immigration inspector. You inspect documents provided by the immigrants and allow them to legally pass, turn them down, or allow them to pass with consequences to your paycheck that goes towards caring for your family. As the game progresses, the player is given more restrictions for documents and less money per immigrant while bills increase.</w:t>
+      </w:r>
+      <w:r>
+        <w:t xml:space="preserve"> &lt;</w:t>
+      </w:r>
+      <w:r>
+        <w:t>/</w:t>
+      </w:r>
+      <w:r>
+        <w:t>p&gt;</w:t>
+      </w:r>
+    </w:p>
+    <w:p>
+      <w:pPr>
+        <w:ind w:firstLine="720"/>
+      </w:pPr>
+      <w:r>
+        <w:t>&lt;p&gt;</w:t>
+      </w:r>
+      <w:r>
+        <w:t xml:space="preserve">We wanted to draw some inspiration from other genres of game besides survival. We eventually came to a game that several of us played in the past, </w:t>
+      </w:r>
+      <w:proofErr w:type="spellStart"/>
+      <w:r>
+        <w:t>Tomogatchi</w:t>
+      </w:r>
+      <w:proofErr w:type="spellEnd"/>
+      <w:r>
+        <w:t xml:space="preserve"> games from Bandai. </w:t>
+      </w:r>
+      <w:r>
+        <w:t xml:space="preserve"> We wanted to put a lot of different ideas to make the game in depth but had to cut back because of time restraints and unnecessary features.</w:t>
+      </w:r>
+      <w:r>
+        <w:t xml:space="preserve"> &lt;</w:t>
+      </w:r>
+      <w:r>
+        <w:t>/</w:t>
+      </w:r>
+      <w:r>
+        <w:t>p&gt;</w:t>
       </w:r>
     </w:p>
     <w:p/>
     <w:p>
-      <w:r>
-        <w:t xml:space="preserve">We wanted to draw some inspiration from other genres of game besides survival. We eventually came to a game that several of us played in the past, </w:t>
-      </w:r>
       <w:proofErr w:type="spellStart"/>
       <w:r>
-        <w:t>Tomogatchi</w:t>
+        <w:t>Tamatrashi</w:t>
       </w:r>
       <w:proofErr w:type="spellEnd"/>
       <w:r>
-        <w:t xml:space="preserve"> games from Bandai. </w:t>
-      </w:r>
-      <w:r>
-        <w:t xml:space="preserve"> We wanted to put a lot of different ideas to make the game in depth but had to cut back because of time restraints and unnecessary features.</w:t>
-      </w:r>
-    </w:p>
-    <w:p/>
-    <w:p>
+        <w:t xml:space="preserve"> – page 3</w:t>
+      </w:r>
+    </w:p>
+    <w:p>
+      <w:r>
+        <w:tab/>
+      </w:r>
+      <w:r>
+        <w:t>This game idea had a lot of inspiration from Tamagotchi and wanted to stay true to the original game we all played when we were younger. We wanted a pixel-art approach for the game and a simple User Interface. We wanted the</w:t>
+      </w:r>
+      <w:r>
+        <w:t xml:space="preserve"> players to realize that no matter what they do, they can’t satisfy their </w:t>
+      </w:r>
       <w:proofErr w:type="spellStart"/>
       <w:r>
+        <w:t>tamatrashi</w:t>
+      </w:r>
+      <w:proofErr w:type="spellEnd"/>
+      <w:r>
+        <w:t xml:space="preserve">. </w:t>
+      </w:r>
+      <w:proofErr w:type="gramStart"/>
+      <w:r>
+        <w:t>In order to</w:t>
+      </w:r>
+      <w:proofErr w:type="gramEnd"/>
+      <w:r>
+        <w:t xml:space="preserve"> achieve that goal (and to get the game done in time) we focused more on trying to get the idea of absurdism across rather than creating more games within this game like the traditional Tamagotchi game. </w:t>
+      </w:r>
+    </w:p>
+    <w:p>
+      <w:pPr>
+        <w:ind w:firstLine="720"/>
+      </w:pPr>
+      <w:proofErr w:type="spellStart"/>
+      <w:r>
         <w:t>Tamatrashi</w:t>
       </w:r>
       <w:proofErr w:type="spellEnd"/>
       <w:r>
-        <w:t xml:space="preserve"> – page 3</w:t>
-      </w:r>
-    </w:p>
-    <w:p>
-      <w:r>
-        <w:t>Pixel art was the main style of the game. These are the assets that I made for the game. We wanted to eventual make the pet’s statistics bars that would fill or empty as the stats changed but didn’t have time to implement it in. We used unity to code the game, heavily relying on online tutorials.</w:t>
+        <w:t xml:space="preserve"> was developed in Unity and the assets were created on adobe photoshop/illustrator. Everything was created and designed by the team using online tutorials for help when needed.</w:t>
       </w:r>
     </w:p>
     <w:p>
@@ -169,7 +377,7 @@
                     <pic:cNvPicPr/>
                   </pic:nvPicPr>
                   <pic:blipFill>
-                    <a:blip r:embed="rId4"/>
+                    <a:blip r:embed="rId5"/>
                     <a:stretch>
                       <a:fillRect/>
                     </a:stretch>
@@ -189,8 +397,6 @@
           </wp:inline>
         </w:drawing>
       </w:r>
-      <w:bookmarkStart w:id="0" w:name="_GoBack"/>
-      <w:bookmarkEnd w:id="0"/>
     </w:p>
     <w:p>
       <w:proofErr w:type="spellStart"/>
@@ -205,7 +411,6 @@
     <w:p>
       <w:proofErr w:type="spellStart"/>
       <w:r>
-        <w:lastRenderedPageBreak/>
         <w:t>Tamatrashi</w:t>
       </w:r>
       <w:proofErr w:type="spellEnd"/>

</xml_diff>

<commit_message>
worked on AE content
</commit_message>
<xml_diff>
--- a/content for projects.docx
+++ b/content for projects.docx
@@ -43,8 +43,6 @@
           </wp:inline>
         </w:drawing>
       </w:r>
-      <w:bookmarkStart w:id="0" w:name="_GoBack"/>
-      <w:bookmarkEnd w:id="0"/>
     </w:p>
     <w:p>
       <w:proofErr w:type="spellStart"/>
@@ -436,24 +434,94 @@
     </w:p>
     <w:p>
       <w:r>
-        <w:t>What is this game?</w:t>
-      </w:r>
-    </w:p>
-    <w:p>
-      <w:r>
+        <w:t>Anti-Establishment Project - Classified Files</w:t>
+      </w:r>
+    </w:p>
+    <w:p>
+      <w:r>
+        <w:rPr>
+          <w:b/>
+        </w:rPr>
+        <w:t>What is this game</w:t>
+      </w:r>
+      <w:r>
+        <w:rPr>
+          <w:b/>
+        </w:rPr>
+        <w:t xml:space="preserve">? </w:t>
+      </w:r>
+      <w:r>
+        <w:rPr>
+          <w:b/>
+        </w:rPr>
         <w:t>What was the point</w:t>
       </w:r>
-    </w:p>
-    <w:p>
-      <w:r>
+      <w:r>
+        <w:rPr>
+          <w:b/>
+        </w:rPr>
+        <w:t>?</w:t>
+      </w:r>
+    </w:p>
+    <w:p>
+      <w:r>
+        <w:t>Anti-Establishment was a class project where we were to design an alternate reality game that covers the social justice problem of environmental impact.</w:t>
+      </w:r>
+    </w:p>
+    <w:p>
+      <w:pPr>
+        <w:rPr>
+          <w:b/>
+        </w:rPr>
+      </w:pPr>
+      <w:r>
+        <w:rPr>
+          <w:b/>
+        </w:rPr>
         <w:t>Links to the important website</w:t>
       </w:r>
     </w:p>
     <w:p>
-      <w:r>
+      <w:hyperlink r:id="rId6" w:history="1">
+        <w:r>
+          <w:rPr>
+            <w:rStyle w:val="Hyperlink"/>
+          </w:rPr>
+          <w:t>http://anti-establishment.dx.am/</w:t>
+        </w:r>
+      </w:hyperlink>
+      <w:r>
+        <w:t xml:space="preserve"> </w:t>
+      </w:r>
+    </w:p>
+    <w:p>
+      <w:pPr>
+        <w:rPr>
+          <w:b/>
+        </w:rPr>
+      </w:pPr>
+      <w:r>
+        <w:rPr>
+          <w:b/>
+        </w:rPr>
         <w:t>Dates and role</w:t>
       </w:r>
     </w:p>
+    <w:p>
+      <w:bookmarkStart w:id="0" w:name="_GoBack"/>
+      <w:r>
+        <w:t>March – June 2018</w:t>
+      </w:r>
+    </w:p>
+    <w:bookmarkEnd w:id="0"/>
+    <w:p>
+      <w:r>
+        <w:t xml:space="preserve">My role was website designer and developer as well as </w:t>
+      </w:r>
+      <w:r>
+        <w:t>prop design and creation</w:t>
+      </w:r>
+    </w:p>
     <w:p/>
     <w:p>
       <w:r>
@@ -461,8 +529,27 @@
       </w:r>
     </w:p>
     <w:p>
-      <w:r>
-        <w:t>What I worked on;</w:t>
+      <w:pPr>
+        <w:rPr>
+          <w:b/>
+        </w:rPr>
+      </w:pPr>
+      <w:r>
+        <w:rPr>
+          <w:b/>
+        </w:rPr>
+        <w:t>What I worked on</w:t>
+      </w:r>
+      <w:r>
+        <w:rPr>
+          <w:b/>
+        </w:rPr>
+        <w:t>:</w:t>
+      </w:r>
+    </w:p>
+    <w:p>
+      <w:r>
+        <w:t>Show PDFs of the wireframe and documentation design. Print version too.</w:t>
       </w:r>
     </w:p>
     <w:p>
@@ -482,7 +569,15 @@
       </w:r>
     </w:p>
     <w:p>
-      <w:r>
+      <w:pPr>
+        <w:rPr>
+          <w:b/>
+        </w:rPr>
+      </w:pPr>
+      <w:r>
+        <w:rPr>
+          <w:b/>
+        </w:rPr>
         <w:t>My role during the presentation:</w:t>
       </w:r>
     </w:p>
@@ -490,6 +585,30 @@
       <w:r>
         <w:t>I was the video camera person and recorded the footage used in the final production video</w:t>
       </w:r>
+      <w:r>
+        <w:t xml:space="preserve">. I followed the guy around. I need to get the </w:t>
+      </w:r>
+      <w:proofErr w:type="spellStart"/>
+      <w:r>
+        <w:t>youtube</w:t>
+      </w:r>
+      <w:proofErr w:type="spellEnd"/>
+      <w:r>
+        <w:t xml:space="preserve"> video and insert it in</w:t>
+      </w:r>
+    </w:p>
+    <w:p>
+      <w:hyperlink r:id="rId7" w:history="1">
+        <w:r>
+          <w:rPr>
+            <w:rStyle w:val="Hyperlink"/>
+          </w:rPr>
+          <w:t>https://www.youtube.com/watch?v=2yOEXXb2rrk&amp;feature=youtu.be</w:t>
+        </w:r>
+      </w:hyperlink>
+      <w:r>
+        <w:t xml:space="preserve"> </w:t>
+      </w:r>
     </w:p>
     <w:p/>
     <w:p>
@@ -497,13 +616,27 @@
         <w:t>Anti-establishment – page 4</w:t>
       </w:r>
     </w:p>
-    <w:p/>
-    <w:p>
-      <w:r>
-        <w:t>reflection</w:t>
-      </w:r>
-    </w:p>
-    <w:p/>
+    <w:p>
+      <w:pPr>
+        <w:rPr>
+          <w:b/>
+        </w:rPr>
+      </w:pPr>
+      <w:r>
+        <w:rPr>
+          <w:b/>
+        </w:rPr>
+        <w:t>Reflection</w:t>
+      </w:r>
+    </w:p>
+    <w:p>
+      <w:r>
+        <w:t>One of the main things that people learn early on is that we need to learn to do things ourselves. The roles that I was given in this project helped expand my knowledge in small yet crucial things to make the best product we could. I did a lot of research and looked at a lot of official forms online before making the autopsy report and environmental audit forms</w:t>
+      </w:r>
+      <w:r>
+        <w:t xml:space="preserve">. </w:t>
+      </w:r>
+    </w:p>
     <w:sectPr>
       <w:pgSz w:w="12240" w:h="15840"/>
       <w:pgMar w:top="1440" w:right="1440" w:bottom="1440" w:left="1440" w:header="720" w:footer="720" w:gutter="0"/>
@@ -935,6 +1068,29 @@
     <w:semiHidden/>
     <w:unhideWhenUsed/>
   </w:style>
+  <w:style w:type="character" w:styleId="Hyperlink">
+    <w:name w:val="Hyperlink"/>
+    <w:basedOn w:val="DefaultParagraphFont"/>
+    <w:uiPriority w:val="99"/>
+    <w:unhideWhenUsed/>
+    <w:rsid w:val="001B35CB"/>
+    <w:rPr>
+      <w:color w:val="0563C1" w:themeColor="hyperlink"/>
+      <w:u w:val="single"/>
+    </w:rPr>
+  </w:style>
+  <w:style w:type="character" w:styleId="UnresolvedMention">
+    <w:name w:val="Unresolved Mention"/>
+    <w:basedOn w:val="DefaultParagraphFont"/>
+    <w:uiPriority w:val="99"/>
+    <w:semiHidden/>
+    <w:unhideWhenUsed/>
+    <w:rsid w:val="001B35CB"/>
+    <w:rPr>
+      <w:color w:val="605E5C"/>
+      <w:shd w:val="clear" w:color="auto" w:fill="E1DFDD"/>
+    </w:rPr>
+  </w:style>
 </w:styles>
 </file>
 

</xml_diff>

<commit_message>
forgot to upload my word content
</commit_message>
<xml_diff>
--- a/content for projects.docx
+++ b/content for projects.docx
@@ -2,6 +2,771 @@
 <file path=word/document.xml><?xml version="1.0" encoding="utf-8"?>
 <w:document xmlns:wpc="http://schemas.microsoft.com/office/word/2010/wordprocessingCanvas" xmlns:cx="http://schemas.microsoft.com/office/drawing/2014/chartex" xmlns:cx1="http://schemas.microsoft.com/office/drawing/2015/9/8/chartex" xmlns:cx2="http://schemas.microsoft.com/office/drawing/2015/10/21/chartex" xmlns:cx3="http://schemas.microsoft.com/office/drawing/2016/5/9/chartex" xmlns:cx4="http://schemas.microsoft.com/office/drawing/2016/5/10/chartex" xmlns:cx5="http://schemas.microsoft.com/office/drawing/2016/5/11/chartex" xmlns:cx6="http://schemas.microsoft.com/office/drawing/2016/5/12/chartex" xmlns:cx7="http://schemas.microsoft.com/office/drawing/2016/5/13/chartex" xmlns:cx8="http://schemas.microsoft.com/office/drawing/2016/5/14/chartex" xmlns:mc="http://schemas.openxmlformats.org/markup-compatibility/2006" xmlns:aink="http://schemas.microsoft.com/office/drawing/2016/ink" xmlns:am3d="http://schemas.microsoft.com/office/drawing/2017/model3d" xmlns:o="urn:schemas-microsoft-com:office:office" xmlns:r="http://schemas.openxmlformats.org/officeDocument/2006/relationships" xmlns:m="http://schemas.openxmlformats.org/officeDocument/2006/math" xmlns:v="urn:schemas-microsoft-com:vml" xmlns:wp14="http://schemas.microsoft.com/office/word/2010/wordprocessingDrawing" xmlns:wp="http://schemas.openxmlformats.org/drawingml/2006/wordprocessingDrawing" xmlns:w10="urn:schemas-microsoft-com:office:word" xmlns:w="http://schemas.openxmlformats.org/wordprocessingml/2006/main" xmlns:w14="http://schemas.microsoft.com/office/word/2010/wordml" xmlns:w15="http://schemas.microsoft.com/office/word/2012/wordml" xmlns:w16cid="http://schemas.microsoft.com/office/word/2016/wordml/cid" xmlns:w16se="http://schemas.microsoft.com/office/word/2015/wordml/symex" xmlns:wpg="http://schemas.microsoft.com/office/word/2010/wordprocessingGroup" xmlns:wpi="http://schemas.microsoft.com/office/word/2010/wordprocessingInk" xmlns:wne="http://schemas.microsoft.com/office/word/2006/wordml" xmlns:wps="http://schemas.microsoft.com/office/word/2010/wordprocessingShape" mc:Ignorable="w14 w15 w16se w16cid wp14">
   <w:body>
+    <w:p>
+      <w:pPr>
+        <w:shd w:val="clear" w:color="auto" w:fill="FFFFFF"/>
+        <w:spacing w:before="100" w:beforeAutospacing="1" w:after="100" w:afterAutospacing="1"/>
+        <w:outlineLvl w:val="2"/>
+        <w:rPr>
+          <w:rFonts w:ascii="Courier New" w:eastAsia="Times New Roman" w:hAnsi="Courier New" w:cs="Courier New"/>
+          <w:b/>
+          <w:bCs/>
+          <w:color w:val="000000"/>
+          <w:sz w:val="22"/>
+          <w:szCs w:val="22"/>
+          <w:u w:val="single"/>
+        </w:rPr>
+      </w:pPr>
+      <w:r>
+        <w:rPr>
+          <w:rFonts w:ascii="Courier New" w:eastAsia="Times New Roman" w:hAnsi="Courier New" w:cs="Courier New"/>
+          <w:b/>
+          <w:bCs/>
+          <w:color w:val="000000"/>
+          <w:sz w:val="22"/>
+          <w:szCs w:val="22"/>
+          <w:u w:val="single"/>
+        </w:rPr>
+        <w:t>Problem/Topic &amp; Purpose:</w:t>
+      </w:r>
+    </w:p>
+    <w:p>
+      <w:pPr>
+        <w:shd w:val="clear" w:color="auto" w:fill="FFFFFF"/>
+        <w:spacing w:before="100" w:beforeAutospacing="1" w:after="100" w:afterAutospacing="1"/>
+        <w:rPr>
+          <w:rFonts w:ascii="Courier New" w:eastAsia="Times New Roman" w:hAnsi="Courier New" w:cs="Courier New"/>
+          <w:color w:val="000000"/>
+          <w:sz w:val="22"/>
+          <w:szCs w:val="22"/>
+        </w:rPr>
+      </w:pPr>
+      <w:commentRangeStart w:id="0"/>
+      <w:commentRangeStart w:id="1"/>
+      <w:r>
+        <w:rPr>
+          <w:rFonts w:ascii="Courier New" w:eastAsia="Times New Roman" w:hAnsi="Courier New" w:cs="Courier New"/>
+          <w:color w:val="000000"/>
+          <w:sz w:val="22"/>
+          <w:szCs w:val="22"/>
+        </w:rPr>
+        <w:t xml:space="preserve">In this class project, we had to create a </w:t>
+      </w:r>
+      <w:proofErr w:type="gramStart"/>
+      <w:r>
+        <w:rPr>
+          <w:rFonts w:ascii="Courier New" w:eastAsia="Times New Roman" w:hAnsi="Courier New" w:cs="Courier New"/>
+          <w:color w:val="000000"/>
+          <w:sz w:val="22"/>
+          <w:szCs w:val="22"/>
+        </w:rPr>
+        <w:t>product</w:t>
+      </w:r>
+      <w:proofErr w:type="gramEnd"/>
+      <w:r>
+        <w:rPr>
+          <w:rFonts w:ascii="Courier New" w:eastAsia="Times New Roman" w:hAnsi="Courier New" w:cs="Courier New"/>
+          <w:color w:val="000000"/>
+          <w:sz w:val="22"/>
+          <w:szCs w:val="22"/>
+        </w:rPr>
+        <w:t xml:space="preserve"> or an art piece based on a social justice topic that assisted or educated people about the topic. </w:t>
+      </w:r>
+      <w:commentRangeEnd w:id="1"/>
+      <w:r>
+        <w:rPr>
+          <w:rStyle w:val="CommentReference"/>
+        </w:rPr>
+        <w:commentReference w:id="1"/>
+      </w:r>
+      <w:commentRangeStart w:id="2"/>
+      <w:r>
+        <w:rPr>
+          <w:rFonts w:ascii="Courier New" w:eastAsia="Times New Roman" w:hAnsi="Courier New" w:cs="Courier New"/>
+          <w:color w:val="000000"/>
+          <w:sz w:val="22"/>
+          <w:szCs w:val="22"/>
+        </w:rPr>
+        <w:t xml:space="preserve">Our group decided to build create and design a product that would help with elderly living by themselves. We found that there </w:t>
+      </w:r>
+      <w:proofErr w:type="gramStart"/>
+      <w:r>
+        <w:rPr>
+          <w:rFonts w:ascii="Courier New" w:eastAsia="Times New Roman" w:hAnsi="Courier New" w:cs="Courier New"/>
+          <w:color w:val="000000"/>
+          <w:sz w:val="22"/>
+          <w:szCs w:val="22"/>
+        </w:rPr>
+        <w:t>hasn't</w:t>
+      </w:r>
+      <w:proofErr w:type="gramEnd"/>
+      <w:r>
+        <w:rPr>
+          <w:rFonts w:ascii="Courier New" w:eastAsia="Times New Roman" w:hAnsi="Courier New" w:cs="Courier New"/>
+          <w:color w:val="000000"/>
+          <w:sz w:val="22"/>
+          <w:szCs w:val="22"/>
+        </w:rPr>
+        <w:t xml:space="preserve"> been any real technologies being developed that targets only the elderly and solve their biggest issues that they face in their everyday life.</w:t>
+      </w:r>
+      <w:commentRangeEnd w:id="2"/>
+      <w:r>
+        <w:rPr>
+          <w:rStyle w:val="CommentReference"/>
+        </w:rPr>
+        <w:commentReference w:id="2"/>
+      </w:r>
+      <w:r>
+        <w:rPr>
+          <w:rFonts w:ascii="Courier New" w:eastAsia="Times New Roman" w:hAnsi="Courier New" w:cs="Courier New"/>
+          <w:color w:val="000000"/>
+          <w:sz w:val="22"/>
+          <w:szCs w:val="22"/>
+        </w:rPr>
+        <w:t xml:space="preserve"> </w:t>
+      </w:r>
+      <w:commentRangeStart w:id="3"/>
+      <w:r>
+        <w:rPr>
+          <w:rFonts w:ascii="Courier New" w:eastAsia="Times New Roman" w:hAnsi="Courier New" w:cs="Courier New"/>
+          <w:color w:val="000000"/>
+          <w:sz w:val="22"/>
+          <w:szCs w:val="22"/>
+        </w:rPr>
+        <w:t>Our group decided that we wanted to find a way to help solve their problem.</w:t>
+      </w:r>
+      <w:commentRangeEnd w:id="0"/>
+      <w:r>
+        <w:rPr>
+          <w:rStyle w:val="CommentReference"/>
+        </w:rPr>
+        <w:commentReference w:id="0"/>
+      </w:r>
+      <w:commentRangeEnd w:id="3"/>
+      <w:r>
+        <w:rPr>
+          <w:rStyle w:val="CommentReference"/>
+        </w:rPr>
+        <w:commentReference w:id="3"/>
+      </w:r>
+    </w:p>
+    <w:p>
+      <w:pPr>
+        <w:shd w:val="clear" w:color="auto" w:fill="FFFFFF"/>
+        <w:spacing w:before="100" w:beforeAutospacing="1" w:after="100" w:afterAutospacing="1"/>
+        <w:outlineLvl w:val="2"/>
+        <w:rPr>
+          <w:rFonts w:ascii="Courier New" w:eastAsia="Times New Roman" w:hAnsi="Courier New" w:cs="Courier New"/>
+          <w:b/>
+          <w:bCs/>
+          <w:color w:val="000000"/>
+          <w:sz w:val="22"/>
+          <w:szCs w:val="22"/>
+          <w:u w:val="single"/>
+        </w:rPr>
+      </w:pPr>
+      <w:r>
+        <w:rPr>
+          <w:rFonts w:ascii="Courier New" w:eastAsia="Times New Roman" w:hAnsi="Courier New" w:cs="Courier New"/>
+          <w:b/>
+          <w:bCs/>
+          <w:color w:val="000000"/>
+          <w:sz w:val="22"/>
+          <w:szCs w:val="22"/>
+          <w:u w:val="single"/>
+        </w:rPr>
+        <w:t>Features:</w:t>
+      </w:r>
+    </w:p>
+    <w:p>
+      <w:pPr>
+        <w:numPr>
+          <w:ilvl w:val="0"/>
+          <w:numId w:val="2"/>
+        </w:numPr>
+        <w:shd w:val="clear" w:color="auto" w:fill="FFFFFF"/>
+        <w:spacing w:before="100" w:beforeAutospacing="1" w:after="100" w:afterAutospacing="1"/>
+        <w:rPr>
+          <w:rFonts w:ascii="Courier New" w:eastAsia="Times New Roman" w:hAnsi="Courier New" w:cs="Courier New"/>
+          <w:color w:val="000000"/>
+          <w:sz w:val="22"/>
+          <w:szCs w:val="22"/>
+        </w:rPr>
+      </w:pPr>
+      <w:r>
+        <w:rPr>
+          <w:rFonts w:ascii="Courier New" w:eastAsia="Times New Roman" w:hAnsi="Courier New" w:cs="Courier New"/>
+          <w:color w:val="000000"/>
+          <w:sz w:val="22"/>
+          <w:szCs w:val="22"/>
+        </w:rPr>
+        <w:t xml:space="preserve">Wearable &amp; Easy </w:t>
+      </w:r>
+      <w:proofErr w:type="gramStart"/>
+      <w:r>
+        <w:rPr>
+          <w:rFonts w:ascii="Courier New" w:eastAsia="Times New Roman" w:hAnsi="Courier New" w:cs="Courier New"/>
+          <w:color w:val="000000"/>
+          <w:sz w:val="22"/>
+          <w:szCs w:val="22"/>
+        </w:rPr>
+        <w:t>To</w:t>
+      </w:r>
+      <w:proofErr w:type="gramEnd"/>
+      <w:r>
+        <w:rPr>
+          <w:rFonts w:ascii="Courier New" w:eastAsia="Times New Roman" w:hAnsi="Courier New" w:cs="Courier New"/>
+          <w:color w:val="000000"/>
+          <w:sz w:val="22"/>
+          <w:szCs w:val="22"/>
+        </w:rPr>
+        <w:t xml:space="preserve"> Use Device</w:t>
+      </w:r>
+    </w:p>
+    <w:p>
+      <w:pPr>
+        <w:numPr>
+          <w:ilvl w:val="0"/>
+          <w:numId w:val="2"/>
+        </w:numPr>
+        <w:shd w:val="clear" w:color="auto" w:fill="FFFFFF"/>
+        <w:spacing w:before="100" w:beforeAutospacing="1" w:after="100" w:afterAutospacing="1"/>
+        <w:rPr>
+          <w:rFonts w:ascii="Courier New" w:eastAsia="Times New Roman" w:hAnsi="Courier New" w:cs="Courier New"/>
+          <w:color w:val="000000"/>
+          <w:sz w:val="22"/>
+          <w:szCs w:val="22"/>
+        </w:rPr>
+      </w:pPr>
+      <w:r>
+        <w:rPr>
+          <w:rFonts w:ascii="Courier New" w:eastAsia="Times New Roman" w:hAnsi="Courier New" w:cs="Courier New"/>
+          <w:color w:val="000000"/>
+          <w:sz w:val="22"/>
+          <w:szCs w:val="22"/>
+        </w:rPr>
+        <w:t>A.I. to Monitor Health &amp; Surroundings</w:t>
+      </w:r>
+    </w:p>
+    <w:p>
+      <w:pPr>
+        <w:numPr>
+          <w:ilvl w:val="0"/>
+          <w:numId w:val="2"/>
+        </w:numPr>
+        <w:shd w:val="clear" w:color="auto" w:fill="FFFFFF"/>
+        <w:spacing w:before="100" w:beforeAutospacing="1" w:after="100" w:afterAutospacing="1"/>
+        <w:rPr>
+          <w:rFonts w:ascii="Courier New" w:eastAsia="Times New Roman" w:hAnsi="Courier New" w:cs="Courier New"/>
+          <w:color w:val="000000"/>
+          <w:sz w:val="22"/>
+          <w:szCs w:val="22"/>
+        </w:rPr>
+      </w:pPr>
+      <w:r>
+        <w:rPr>
+          <w:rFonts w:ascii="Courier New" w:eastAsia="Times New Roman" w:hAnsi="Courier New" w:cs="Courier New"/>
+          <w:color w:val="000000"/>
+          <w:sz w:val="22"/>
+          <w:szCs w:val="22"/>
+        </w:rPr>
+        <w:t>Connect to Pre-existing Smart Devices</w:t>
+      </w:r>
+    </w:p>
+    <w:p>
+      <w:pPr>
+        <w:numPr>
+          <w:ilvl w:val="0"/>
+          <w:numId w:val="2"/>
+        </w:numPr>
+        <w:shd w:val="clear" w:color="auto" w:fill="FFFFFF"/>
+        <w:spacing w:before="100" w:beforeAutospacing="1" w:after="100" w:afterAutospacing="1"/>
+        <w:rPr>
+          <w:rFonts w:ascii="Courier New" w:eastAsia="Times New Roman" w:hAnsi="Courier New" w:cs="Courier New"/>
+          <w:color w:val="000000"/>
+          <w:sz w:val="22"/>
+          <w:szCs w:val="22"/>
+        </w:rPr>
+      </w:pPr>
+      <w:r>
+        <w:rPr>
+          <w:rFonts w:ascii="Courier New" w:eastAsia="Times New Roman" w:hAnsi="Courier New" w:cs="Courier New"/>
+          <w:color w:val="000000"/>
+          <w:sz w:val="22"/>
+          <w:szCs w:val="22"/>
+        </w:rPr>
+        <w:t>App Pairing to Create Reminders and Tasks</w:t>
+      </w:r>
+    </w:p>
+    <w:p>
+      <w:pPr>
+        <w:shd w:val="clear" w:color="auto" w:fill="FFFFFF"/>
+        <w:spacing w:before="100" w:beforeAutospacing="1" w:after="100" w:afterAutospacing="1"/>
+        <w:outlineLvl w:val="2"/>
+        <w:rPr>
+          <w:rFonts w:ascii="Courier New" w:eastAsia="Times New Roman" w:hAnsi="Courier New" w:cs="Courier New"/>
+          <w:b/>
+          <w:bCs/>
+          <w:color w:val="000000"/>
+          <w:sz w:val="22"/>
+          <w:szCs w:val="22"/>
+          <w:u w:val="single"/>
+        </w:rPr>
+      </w:pPr>
+      <w:r>
+        <w:rPr>
+          <w:rFonts w:ascii="Courier New" w:eastAsia="Times New Roman" w:hAnsi="Courier New" w:cs="Courier New"/>
+          <w:b/>
+          <w:bCs/>
+          <w:color w:val="000000"/>
+          <w:sz w:val="22"/>
+          <w:szCs w:val="22"/>
+          <w:u w:val="single"/>
+        </w:rPr>
+        <w:t>My Roles:</w:t>
+      </w:r>
+    </w:p>
+    <w:p>
+      <w:pPr>
+        <w:shd w:val="clear" w:color="auto" w:fill="FFFFFF"/>
+        <w:spacing w:before="100" w:beforeAutospacing="1" w:after="100" w:afterAutospacing="1"/>
+        <w:rPr>
+          <w:rFonts w:ascii="Courier New" w:eastAsia="Times New Roman" w:hAnsi="Courier New" w:cs="Courier New"/>
+          <w:color w:val="000000"/>
+          <w:sz w:val="22"/>
+          <w:szCs w:val="22"/>
+        </w:rPr>
+      </w:pPr>
+      <w:r>
+        <w:rPr>
+          <w:rFonts w:ascii="Courier New" w:eastAsia="Times New Roman" w:hAnsi="Courier New" w:cs="Courier New"/>
+          <w:color w:val="000000"/>
+          <w:sz w:val="22"/>
+          <w:szCs w:val="22"/>
+        </w:rPr>
+        <w:t>Group Manager, Lead App Developer, and Designer</w:t>
+      </w:r>
+      <w:bookmarkStart w:id="4" w:name="_GoBack"/>
+      <w:bookmarkEnd w:id="4"/>
+    </w:p>
+    <w:p>
+      <w:pPr>
+        <w:shd w:val="clear" w:color="auto" w:fill="FFFFFF"/>
+        <w:spacing w:before="100" w:beforeAutospacing="1" w:after="100" w:afterAutospacing="1"/>
+        <w:outlineLvl w:val="2"/>
+        <w:rPr>
+          <w:rFonts w:ascii="Courier New" w:eastAsia="Times New Roman" w:hAnsi="Courier New" w:cs="Courier New"/>
+          <w:b/>
+          <w:bCs/>
+          <w:color w:val="000000"/>
+          <w:sz w:val="22"/>
+          <w:szCs w:val="22"/>
+          <w:u w:val="single"/>
+        </w:rPr>
+      </w:pPr>
+      <w:r>
+        <w:rPr>
+          <w:rFonts w:ascii="Courier New" w:eastAsia="Times New Roman" w:hAnsi="Courier New" w:cs="Courier New"/>
+          <w:b/>
+          <w:bCs/>
+          <w:color w:val="000000"/>
+          <w:sz w:val="22"/>
+          <w:szCs w:val="22"/>
+          <w:u w:val="single"/>
+        </w:rPr>
+        <w:t>Research</w:t>
+      </w:r>
+      <w:r>
+        <w:rPr>
+          <w:rFonts w:ascii="Courier New" w:eastAsia="Times New Roman" w:hAnsi="Courier New" w:cs="Courier New"/>
+          <w:b/>
+          <w:bCs/>
+          <w:color w:val="000000"/>
+          <w:sz w:val="22"/>
+          <w:szCs w:val="22"/>
+          <w:u w:val="single"/>
+        </w:rPr>
+        <w:t>:</w:t>
+      </w:r>
+    </w:p>
+    <w:p>
+      <w:pPr>
+        <w:shd w:val="clear" w:color="auto" w:fill="FFFFFF"/>
+        <w:spacing w:before="100" w:beforeAutospacing="1" w:after="100" w:afterAutospacing="1"/>
+        <w:rPr>
+          <w:rFonts w:ascii="Courier New" w:eastAsia="Times New Roman" w:hAnsi="Courier New" w:cs="Courier New"/>
+          <w:color w:val="000000"/>
+          <w:sz w:val="22"/>
+          <w:szCs w:val="22"/>
+        </w:rPr>
+      </w:pPr>
+      <w:commentRangeStart w:id="5"/>
+      <w:commentRangeStart w:id="6"/>
+      <w:r>
+        <w:rPr>
+          <w:rFonts w:ascii="Courier New" w:eastAsia="Times New Roman" w:hAnsi="Courier New" w:cs="Courier New"/>
+          <w:color w:val="000000"/>
+          <w:sz w:val="22"/>
+          <w:szCs w:val="22"/>
+        </w:rPr>
+        <w:t xml:space="preserve">About 21% of the United States population will be over the age of 65 by 2050. </w:t>
+      </w:r>
+      <w:commentRangeEnd w:id="6"/>
+      <w:r>
+        <w:rPr>
+          <w:rStyle w:val="CommentReference"/>
+        </w:rPr>
+        <w:commentReference w:id="6"/>
+      </w:r>
+      <w:r>
+        <w:rPr>
+          <w:rFonts w:ascii="Courier New" w:eastAsia="Times New Roman" w:hAnsi="Courier New" w:cs="Courier New"/>
+          <w:color w:val="000000"/>
+          <w:sz w:val="22"/>
+          <w:szCs w:val="22"/>
+        </w:rPr>
+        <w:t>Having a technology that could assist this growing minority is a cool idea and could possibly see actual use in the future. We also found out that less than 50% of them currently use smartphones and that the elderly typically doesn’t want to learn how to use new technologies. Finding a solution that could help them but not force them to learn how to use new technologies was the main idea we had to build this product around.</w:t>
+      </w:r>
+      <w:commentRangeEnd w:id="5"/>
+      <w:r>
+        <w:rPr>
+          <w:rStyle w:val="CommentReference"/>
+        </w:rPr>
+        <w:commentReference w:id="5"/>
+      </w:r>
+    </w:p>
+    <w:p>
+      <w:pPr>
+        <w:shd w:val="clear" w:color="auto" w:fill="FFFFFF"/>
+        <w:spacing w:before="100" w:beforeAutospacing="1" w:after="100" w:afterAutospacing="1"/>
+        <w:rPr>
+          <w:rFonts w:ascii="Courier New" w:eastAsia="Times New Roman" w:hAnsi="Courier New" w:cs="Courier New"/>
+          <w:color w:val="000000"/>
+          <w:sz w:val="22"/>
+          <w:szCs w:val="22"/>
+        </w:rPr>
+      </w:pPr>
+      <w:commentRangeStart w:id="7"/>
+      <w:r>
+        <w:rPr>
+          <w:rFonts w:ascii="Courier New" w:eastAsia="Times New Roman" w:hAnsi="Courier New" w:cs="Courier New"/>
+          <w:color w:val="000000"/>
+          <w:sz w:val="22"/>
+          <w:szCs w:val="22"/>
+        </w:rPr>
+        <w:t>We also found the major problems that elders face are loneliness, lack of independence, and not wanting to go to a nursing home. We wanted to create an idea that could help fix these problems and looked into different technologies that already exist that could be changed to help our idea.</w:t>
+      </w:r>
+      <w:commentRangeEnd w:id="7"/>
+      <w:r>
+        <w:rPr>
+          <w:rStyle w:val="CommentReference"/>
+        </w:rPr>
+        <w:commentReference w:id="7"/>
+      </w:r>
+    </w:p>
+    <w:p>
+      <w:pPr>
+        <w:shd w:val="clear" w:color="auto" w:fill="FFFFFF"/>
+        <w:spacing w:before="100" w:beforeAutospacing="1" w:after="100" w:afterAutospacing="1"/>
+        <w:rPr>
+          <w:rFonts w:ascii="Courier New" w:eastAsia="Times New Roman" w:hAnsi="Courier New" w:cs="Courier New"/>
+          <w:color w:val="000000"/>
+          <w:sz w:val="22"/>
+          <w:szCs w:val="22"/>
+        </w:rPr>
+      </w:pPr>
+      <w:commentRangeStart w:id="8"/>
+      <w:r>
+        <w:rPr>
+          <w:rFonts w:ascii="Courier New" w:eastAsia="Times New Roman" w:hAnsi="Courier New" w:cs="Courier New"/>
+          <w:color w:val="000000"/>
+          <w:sz w:val="22"/>
+          <w:szCs w:val="22"/>
+        </w:rPr>
+        <w:t xml:space="preserve">A technology that already assist that assisted the elderly when they were in trouble was </w:t>
+      </w:r>
+      <w:proofErr w:type="spellStart"/>
+      <w:r>
+        <w:rPr>
+          <w:rFonts w:ascii="Courier New" w:eastAsia="Times New Roman" w:hAnsi="Courier New" w:cs="Courier New"/>
+          <w:color w:val="000000"/>
+          <w:sz w:val="22"/>
+          <w:szCs w:val="22"/>
+        </w:rPr>
+        <w:t>LifeAlert</w:t>
+      </w:r>
+      <w:proofErr w:type="spellEnd"/>
+      <w:r>
+        <w:rPr>
+          <w:rFonts w:ascii="Courier New" w:eastAsia="Times New Roman" w:hAnsi="Courier New" w:cs="Courier New"/>
+          <w:color w:val="000000"/>
+          <w:sz w:val="22"/>
+          <w:szCs w:val="22"/>
+        </w:rPr>
+        <w:t xml:space="preserve">. We studied what </w:t>
+      </w:r>
+      <w:proofErr w:type="spellStart"/>
+      <w:r>
+        <w:rPr>
+          <w:rFonts w:ascii="Courier New" w:eastAsia="Times New Roman" w:hAnsi="Courier New" w:cs="Courier New"/>
+          <w:color w:val="000000"/>
+          <w:sz w:val="22"/>
+          <w:szCs w:val="22"/>
+        </w:rPr>
+        <w:t>LifeAlert</w:t>
+      </w:r>
+      <w:proofErr w:type="spellEnd"/>
+      <w:r>
+        <w:rPr>
+          <w:rFonts w:ascii="Courier New" w:eastAsia="Times New Roman" w:hAnsi="Courier New" w:cs="Courier New"/>
+          <w:color w:val="000000"/>
+          <w:sz w:val="22"/>
+          <w:szCs w:val="22"/>
+        </w:rPr>
+        <w:t xml:space="preserve"> had that made it successful and what made it unsuccessful and the changes that were made since its release.</w:t>
+      </w:r>
+      <w:commentRangeEnd w:id="8"/>
+      <w:r>
+        <w:rPr>
+          <w:rStyle w:val="CommentReference"/>
+        </w:rPr>
+        <w:commentReference w:id="8"/>
+      </w:r>
+    </w:p>
+    <w:p>
+      <w:pPr>
+        <w:pStyle w:val="Heading3"/>
+        <w:shd w:val="clear" w:color="auto" w:fill="FFFFFF"/>
+        <w:rPr>
+          <w:rFonts w:ascii="Courier New" w:hAnsi="Courier New" w:cs="Courier New"/>
+          <w:color w:val="000000"/>
+          <w:sz w:val="22"/>
+          <w:szCs w:val="22"/>
+          <w:u w:val="single"/>
+        </w:rPr>
+      </w:pPr>
+      <w:r>
+        <w:rPr>
+          <w:rFonts w:ascii="Courier New" w:hAnsi="Courier New" w:cs="Courier New"/>
+          <w:color w:val="000000"/>
+          <w:sz w:val="22"/>
+          <w:szCs w:val="22"/>
+          <w:u w:val="single"/>
+        </w:rPr>
+        <w:t>Ideation/Concepts:</w:t>
+      </w:r>
+    </w:p>
+    <w:p>
+      <w:pPr>
+        <w:pStyle w:val="NormalWeb"/>
+        <w:shd w:val="clear" w:color="auto" w:fill="FFFFFF"/>
+        <w:rPr>
+          <w:rFonts w:ascii="Courier New" w:hAnsi="Courier New" w:cs="Courier New"/>
+          <w:color w:val="000000"/>
+          <w:sz w:val="22"/>
+          <w:szCs w:val="22"/>
+        </w:rPr>
+      </w:pPr>
+      <w:r>
+        <w:rPr>
+          <w:rFonts w:ascii="Courier New" w:hAnsi="Courier New" w:cs="Courier New"/>
+          <w:color w:val="000000"/>
+          <w:sz w:val="22"/>
+          <w:szCs w:val="22"/>
+        </w:rPr>
+        <w:t xml:space="preserve">The original idea was to create a Virtual Reality world for the elderly to interact with other people online and do fun activities. We quickly changed our idea to have technology act as an assistant to the user. We went through several ideas such as a whole AI living as new </w:t>
+      </w:r>
+      <w:r>
+        <w:rPr>
+          <w:rFonts w:ascii="Courier New" w:hAnsi="Courier New" w:cs="Courier New"/>
+          <w:color w:val="000000"/>
+          <w:sz w:val="22"/>
+          <w:szCs w:val="22"/>
+        </w:rPr>
+        <w:lastRenderedPageBreak/>
+        <w:t xml:space="preserve">smart house that monitors health, possibly having a hologram person talking back to them. We however wanted a device to be able to monitor them wherever they are instead of just in the vicinity of </w:t>
+      </w:r>
+      <w:proofErr w:type="gramStart"/>
+      <w:r>
+        <w:rPr>
+          <w:rFonts w:ascii="Courier New" w:hAnsi="Courier New" w:cs="Courier New"/>
+          <w:color w:val="000000"/>
+          <w:sz w:val="22"/>
+          <w:szCs w:val="22"/>
+        </w:rPr>
+        <w:t>your their</w:t>
+      </w:r>
+      <w:proofErr w:type="gramEnd"/>
+      <w:r>
+        <w:rPr>
+          <w:rFonts w:ascii="Courier New" w:hAnsi="Courier New" w:cs="Courier New"/>
+          <w:color w:val="000000"/>
+          <w:sz w:val="22"/>
+          <w:szCs w:val="22"/>
+        </w:rPr>
+        <w:t xml:space="preserve"> house, so we changed it so that the AI would be on a watch so that it could keep track of their health wherever.</w:t>
+      </w:r>
+    </w:p>
+    <w:p>
+      <w:pPr>
+        <w:pStyle w:val="NormalWeb"/>
+        <w:shd w:val="clear" w:color="auto" w:fill="FFFFFF"/>
+        <w:rPr>
+          <w:rFonts w:ascii="Courier New" w:hAnsi="Courier New" w:cs="Courier New"/>
+          <w:color w:val="000000"/>
+          <w:sz w:val="22"/>
+          <w:szCs w:val="22"/>
+        </w:rPr>
+      </w:pPr>
+      <w:r>
+        <w:rPr>
+          <w:rFonts w:ascii="Courier New" w:hAnsi="Courier New" w:cs="Courier New"/>
+          <w:color w:val="000000"/>
+          <w:sz w:val="22"/>
+          <w:szCs w:val="22"/>
+        </w:rPr>
+        <w:t>Here are some concept sketches that I made for a possible watch and ring design.</w:t>
+      </w:r>
+    </w:p>
+    <w:p>
+      <w:pPr>
+        <w:pStyle w:val="NormalWeb"/>
+        <w:shd w:val="clear" w:color="auto" w:fill="FFFFFF"/>
+        <w:rPr>
+          <w:rFonts w:ascii="Courier New" w:hAnsi="Courier New" w:cs="Courier New"/>
+          <w:color w:val="000000"/>
+          <w:sz w:val="22"/>
+          <w:szCs w:val="22"/>
+        </w:rPr>
+      </w:pPr>
+      <w:r>
+        <w:rPr>
+          <w:rFonts w:ascii="Courier New" w:hAnsi="Courier New" w:cs="Courier New"/>
+          <w:color w:val="000000"/>
+          <w:sz w:val="22"/>
+          <w:szCs w:val="22"/>
+        </w:rPr>
+        <w:t>We decided that including too many functionalities onto a watch would take away from the experience and make our original intended audience have a more difficult time using. After receiving feedback from the class, we decided to simplify the watch into just a regular wristband that would connect to smart homes and devices as well as only monitoring health. We also decided to include a phone app that would allow caretakers to be able to make sure that the user is taking care of themselves properly as well as receive notifications in case an emergency occurs.</w:t>
+      </w:r>
+    </w:p>
+    <w:p>
+      <w:pPr>
+        <w:pStyle w:val="Heading3"/>
+        <w:shd w:val="clear" w:color="auto" w:fill="FFFFFF"/>
+        <w:rPr>
+          <w:rFonts w:ascii="Courier New" w:hAnsi="Courier New" w:cs="Courier New"/>
+          <w:color w:val="000000"/>
+          <w:sz w:val="22"/>
+          <w:szCs w:val="22"/>
+          <w:u w:val="single"/>
+        </w:rPr>
+      </w:pPr>
+      <w:r>
+        <w:rPr>
+          <w:rFonts w:ascii="Courier New" w:hAnsi="Courier New" w:cs="Courier New"/>
+          <w:color w:val="000000"/>
+          <w:sz w:val="22"/>
+          <w:szCs w:val="22"/>
+          <w:u w:val="single"/>
+        </w:rPr>
+        <w:t>App</w:t>
+      </w:r>
+    </w:p>
+    <w:p>
+      <w:pPr>
+        <w:rPr>
+          <w:rFonts w:ascii="Times New Roman" w:eastAsia="Times New Roman" w:hAnsi="Times New Roman" w:cs="Times New Roman"/>
+          <w:sz w:val="22"/>
+          <w:szCs w:val="22"/>
+        </w:rPr>
+      </w:pPr>
+      <w:r>
+        <w:rPr>
+          <w:rFonts w:ascii="Courier New" w:eastAsia="Times New Roman" w:hAnsi="Courier New" w:cs="Courier New"/>
+          <w:color w:val="000000"/>
+          <w:sz w:val="22"/>
+          <w:szCs w:val="22"/>
+          <w:shd w:val="clear" w:color="auto" w:fill="FFFFFF"/>
+        </w:rPr>
+        <w:t xml:space="preserve">The app we used in the video was made in XCode but doesn't fully function the way it is </w:t>
+      </w:r>
+      <w:proofErr w:type="spellStart"/>
+      <w:proofErr w:type="gramStart"/>
+      <w:r>
+        <w:rPr>
+          <w:rFonts w:ascii="Courier New" w:eastAsia="Times New Roman" w:hAnsi="Courier New" w:cs="Courier New"/>
+          <w:color w:val="000000"/>
+          <w:sz w:val="22"/>
+          <w:szCs w:val="22"/>
+          <w:shd w:val="clear" w:color="auto" w:fill="FFFFFF"/>
+        </w:rPr>
+        <w:t>suppose</w:t>
+      </w:r>
+      <w:proofErr w:type="spellEnd"/>
+      <w:proofErr w:type="gramEnd"/>
+      <w:r>
+        <w:rPr>
+          <w:rFonts w:ascii="Courier New" w:eastAsia="Times New Roman" w:hAnsi="Courier New" w:cs="Courier New"/>
+          <w:color w:val="000000"/>
+          <w:sz w:val="22"/>
+          <w:szCs w:val="22"/>
+          <w:shd w:val="clear" w:color="auto" w:fill="FFFFFF"/>
+        </w:rPr>
+        <w:t xml:space="preserve"> to. The App prototype that we created was to be used in the video and to show how it functioned. The app is </w:t>
+      </w:r>
+      <w:proofErr w:type="spellStart"/>
+      <w:proofErr w:type="gramStart"/>
+      <w:r>
+        <w:rPr>
+          <w:rFonts w:ascii="Courier New" w:eastAsia="Times New Roman" w:hAnsi="Courier New" w:cs="Courier New"/>
+          <w:color w:val="000000"/>
+          <w:sz w:val="22"/>
+          <w:szCs w:val="22"/>
+          <w:shd w:val="clear" w:color="auto" w:fill="FFFFFF"/>
+        </w:rPr>
+        <w:t>suppose</w:t>
+      </w:r>
+      <w:proofErr w:type="gramEnd"/>
+      <w:r>
+        <w:rPr>
+          <w:rFonts w:ascii="Courier New" w:eastAsia="Times New Roman" w:hAnsi="Courier New" w:cs="Courier New"/>
+          <w:color w:val="000000"/>
+          <w:sz w:val="22"/>
+          <w:szCs w:val="22"/>
+          <w:shd w:val="clear" w:color="auto" w:fill="FFFFFF"/>
+        </w:rPr>
+        <w:t xml:space="preserve"> to</w:t>
+      </w:r>
+      <w:proofErr w:type="spellEnd"/>
+      <w:r>
+        <w:rPr>
+          <w:rFonts w:ascii="Courier New" w:eastAsia="Times New Roman" w:hAnsi="Courier New" w:cs="Courier New"/>
+          <w:color w:val="000000"/>
+          <w:sz w:val="22"/>
+          <w:szCs w:val="22"/>
+          <w:shd w:val="clear" w:color="auto" w:fill="FFFFFF"/>
+        </w:rPr>
+        <w:t xml:space="preserve"> be used by the caretaker of the user of VEDA AI as a means to create tasks/reminders and monitor them. The Left shows the task/reminder list and below is the app storyboard.</w:t>
+      </w:r>
+    </w:p>
+    <w:p>
+      <w:pPr>
+        <w:rPr>
+          <w:b/>
+          <w:sz w:val="22"/>
+          <w:szCs w:val="22"/>
+        </w:rPr>
+      </w:pPr>
+      <w:r>
+        <w:rPr>
+          <w:b/>
+          <w:sz w:val="22"/>
+          <w:szCs w:val="22"/>
+        </w:rPr>
+        <w:br w:type="page"/>
+      </w:r>
+    </w:p>
+    <w:p/>
     <w:p>
       <w:r>
         <w:rPr>
@@ -23,7 +788,7 @@
                     <pic:cNvPicPr/>
                   </pic:nvPicPr>
                   <pic:blipFill>
-                    <a:blip r:embed="rId5"/>
+                    <a:blip r:embed="rId8"/>
                     <a:stretch>
                       <a:fillRect/>
                     </a:stretch>
@@ -367,7 +1132,7 @@
                     <pic:cNvPicPr/>
                   </pic:nvPicPr>
                   <pic:blipFill>
-                    <a:blip r:embed="rId6"/>
+                    <a:blip r:embed="rId9"/>
                     <a:stretch>
                       <a:fillRect/>
                     </a:stretch>
@@ -462,7 +1227,7 @@
       </w:r>
     </w:p>
     <w:p>
-      <w:hyperlink r:id="rId7" w:history="1">
+      <w:hyperlink r:id="rId10" w:history="1">
         <w:r>
           <w:rPr>
             <w:rStyle w:val="Hyperlink"/>
@@ -576,7 +1341,7 @@
       </w:r>
     </w:p>
     <w:p>
-      <w:hyperlink r:id="rId8" w:history="1">
+      <w:hyperlink r:id="rId11" w:history="1">
         <w:r>
           <w:rPr>
             <w:rStyle w:val="Hyperlink"/>
@@ -690,12 +1455,7 @@
       </w:r>
       <w:proofErr w:type="spellStart"/>
       <w:r>
-        <w:t>Sen</w:t>
-      </w:r>
-      <w:bookmarkStart w:id="0" w:name="_GoBack"/>
-      <w:bookmarkEnd w:id="0"/>
-      <w:r>
-        <w:t>dHelp</w:t>
+        <w:t>SendHelp</w:t>
       </w:r>
       <w:proofErr w:type="spellEnd"/>
       <w:r>
@@ -713,9 +1473,322 @@
 </w:document>
 </file>
 
+<file path=word/comments.xml><?xml version="1.0" encoding="utf-8"?>
+<w:comments xmlns:wpc="http://schemas.microsoft.com/office/word/2010/wordprocessingCanvas" xmlns:cx="http://schemas.microsoft.com/office/drawing/2014/chartex" xmlns:cx1="http://schemas.microsoft.com/office/drawing/2015/9/8/chartex" xmlns:cx2="http://schemas.microsoft.com/office/drawing/2015/10/21/chartex" xmlns:cx3="http://schemas.microsoft.com/office/drawing/2016/5/9/chartex" xmlns:cx4="http://schemas.microsoft.com/office/drawing/2016/5/10/chartex" xmlns:cx5="http://schemas.microsoft.com/office/drawing/2016/5/11/chartex" xmlns:cx6="http://schemas.microsoft.com/office/drawing/2016/5/12/chartex" xmlns:cx7="http://schemas.microsoft.com/office/drawing/2016/5/13/chartex" xmlns:cx8="http://schemas.microsoft.com/office/drawing/2016/5/14/chartex" xmlns:mc="http://schemas.openxmlformats.org/markup-compatibility/2006" xmlns:aink="http://schemas.microsoft.com/office/drawing/2016/ink" xmlns:am3d="http://schemas.microsoft.com/office/drawing/2017/model3d" xmlns:o="urn:schemas-microsoft-com:office:office" xmlns:r="http://schemas.openxmlformats.org/officeDocument/2006/relationships" xmlns:m="http://schemas.openxmlformats.org/officeDocument/2006/math" xmlns:v="urn:schemas-microsoft-com:vml" xmlns:wp14="http://schemas.microsoft.com/office/word/2010/wordprocessingDrawing" xmlns:wp="http://schemas.openxmlformats.org/drawingml/2006/wordprocessingDrawing" xmlns:w10="urn:schemas-microsoft-com:office:word" xmlns:w="http://schemas.openxmlformats.org/wordprocessingml/2006/main" xmlns:w14="http://schemas.microsoft.com/office/word/2010/wordml" xmlns:w15="http://schemas.microsoft.com/office/word/2012/wordml" xmlns:w16cid="http://schemas.microsoft.com/office/word/2016/wordml/cid" xmlns:w16se="http://schemas.microsoft.com/office/word/2015/wordml/symex" xmlns:wpg="http://schemas.microsoft.com/office/word/2010/wordprocessingGroup" xmlns:wpi="http://schemas.microsoft.com/office/word/2010/wordprocessingInk" xmlns:wne="http://schemas.microsoft.com/office/word/2006/wordml" xmlns:wps="http://schemas.microsoft.com/office/word/2010/wordprocessingShape" mc:Ignorable="w14 w15 w16se w16cid wp14">
+  <w:comment w:id="1" w:author="Julian T. Ngo" w:date="2018-10-12T14:20:00Z" w:initials="JTN">
+    <w:p>
+      <w:pPr>
+        <w:pStyle w:val="CommentText"/>
+      </w:pPr>
+      <w:r>
+        <w:rPr>
+          <w:rStyle w:val="CommentReference"/>
+        </w:rPr>
+        <w:annotationRef/>
+      </w:r>
+      <w:r>
+        <w:t>1</w:t>
+      </w:r>
+    </w:p>
+  </w:comment>
+  <w:comment w:id="2" w:author="Julian T. Ngo" w:date="2018-10-12T14:20:00Z" w:initials="JTN">
+    <w:p>
+      <w:pPr>
+        <w:pStyle w:val="CommentText"/>
+      </w:pPr>
+      <w:r>
+        <w:rPr>
+          <w:rStyle w:val="CommentReference"/>
+        </w:rPr>
+        <w:annotationRef/>
+      </w:r>
+      <w:r>
+        <w:t>2</w:t>
+      </w:r>
+    </w:p>
+  </w:comment>
+  <w:comment w:id="0" w:author="Julian T. Ngo" w:date="2018-10-12T14:06:00Z" w:initials="JTN">
+    <w:p>
+      <w:pPr>
+        <w:pStyle w:val="CommentText"/>
+      </w:pPr>
+      <w:r>
+        <w:rPr>
+          <w:rStyle w:val="CommentReference"/>
+        </w:rPr>
+        <w:annotationRef/>
+      </w:r>
+      <w:r>
+        <w:t>Group Project Elderly Assistance</w:t>
+      </w:r>
+    </w:p>
+  </w:comment>
+  <w:comment w:id="3" w:author="Julian T. Ngo" w:date="2018-10-12T14:21:00Z" w:initials="JTN">
+    <w:p>
+      <w:pPr>
+        <w:pStyle w:val="CommentText"/>
+      </w:pPr>
+      <w:r>
+        <w:rPr>
+          <w:rStyle w:val="CommentReference"/>
+        </w:rPr>
+        <w:annotationRef/>
+      </w:r>
+      <w:r>
+        <w:t>2 but repeats the same thing</w:t>
+      </w:r>
+    </w:p>
+  </w:comment>
+  <w:comment w:id="6" w:author="Julian T. Ngo" w:date="2018-10-12T14:27:00Z" w:initials="JTN">
+    <w:p>
+      <w:pPr>
+        <w:pStyle w:val="CommentText"/>
+      </w:pPr>
+      <w:r>
+        <w:rPr>
+          <w:rStyle w:val="CommentReference"/>
+        </w:rPr>
+        <w:annotationRef/>
+      </w:r>
+      <w:r>
+        <w:t>Build a better leading sentence for what this paragraph is about</w:t>
+      </w:r>
+    </w:p>
+  </w:comment>
+  <w:comment w:id="5" w:author="Julian T. Ngo" w:date="2018-10-12T14:09:00Z" w:initials="JTN">
+    <w:p>
+      <w:pPr>
+        <w:pStyle w:val="CommentText"/>
+      </w:pPr>
+      <w:r>
+        <w:rPr>
+          <w:rStyle w:val="CommentReference"/>
+        </w:rPr>
+        <w:annotationRef/>
+      </w:r>
+      <w:r>
+        <w:t>Elderly doesn’t use new technology</w:t>
+      </w:r>
+    </w:p>
+  </w:comment>
+  <w:comment w:id="7" w:author="Julian T. Ngo" w:date="2018-10-12T14:09:00Z" w:initials="JTN">
+    <w:p>
+      <w:pPr>
+        <w:pStyle w:val="CommentText"/>
+      </w:pPr>
+      <w:r>
+        <w:rPr>
+          <w:rStyle w:val="CommentReference"/>
+        </w:rPr>
+        <w:annotationRef/>
+      </w:r>
+      <w:r>
+        <w:t>Loneliness, No independence, problems</w:t>
+      </w:r>
+    </w:p>
+  </w:comment>
+  <w:comment w:id="8" w:author="Julian T. Ngo" w:date="2018-10-12T14:10:00Z" w:initials="JTN">
+    <w:p>
+      <w:pPr>
+        <w:pStyle w:val="CommentText"/>
+      </w:pPr>
+      <w:r>
+        <w:rPr>
+          <w:rStyle w:val="CommentReference"/>
+        </w:rPr>
+        <w:annotationRef/>
+      </w:r>
+      <w:proofErr w:type="spellStart"/>
+      <w:r>
+        <w:t>LifeAlert</w:t>
+      </w:r>
+      <w:proofErr w:type="spellEnd"/>
+      <w:r>
+        <w:t>, Product, unsuccessful</w:t>
+      </w:r>
+    </w:p>
+  </w:comment>
+</w:comments>
+</file>
+
+<file path=word/commentsExtended.xml><?xml version="1.0" encoding="utf-8"?>
+<w15:commentsEx xmlns:wpc="http://schemas.microsoft.com/office/word/2010/wordprocessingCanvas" xmlns:cx="http://schemas.microsoft.com/office/drawing/2014/chartex" xmlns:cx1="http://schemas.microsoft.com/office/drawing/2015/9/8/chartex" xmlns:cx2="http://schemas.microsoft.com/office/drawing/2015/10/21/chartex" xmlns:cx3="http://schemas.microsoft.com/office/drawing/2016/5/9/chartex" xmlns:cx4="http://schemas.microsoft.com/office/drawing/2016/5/10/chartex" xmlns:cx5="http://schemas.microsoft.com/office/drawing/2016/5/11/chartex" xmlns:cx6="http://schemas.microsoft.com/office/drawing/2016/5/12/chartex" xmlns:cx7="http://schemas.microsoft.com/office/drawing/2016/5/13/chartex" xmlns:cx8="http://schemas.microsoft.com/office/drawing/2016/5/14/chartex" xmlns:mc="http://schemas.openxmlformats.org/markup-compatibility/2006" xmlns:aink="http://schemas.microsoft.com/office/drawing/2016/ink" xmlns:am3d="http://schemas.microsoft.com/office/drawing/2017/model3d" xmlns:o="urn:schemas-microsoft-com:office:office" xmlns:r="http://schemas.openxmlformats.org/officeDocument/2006/relationships" xmlns:m="http://schemas.openxmlformats.org/officeDocument/2006/math" xmlns:v="urn:schemas-microsoft-com:vml" xmlns:wp14="http://schemas.microsoft.com/office/word/2010/wordprocessingDrawing" xmlns:wp="http://schemas.openxmlformats.org/drawingml/2006/wordprocessingDrawing" xmlns:w10="urn:schemas-microsoft-com:office:word" xmlns:w="http://schemas.openxmlformats.org/wordprocessingml/2006/main" xmlns:w14="http://schemas.microsoft.com/office/word/2010/wordml" xmlns:w15="http://schemas.microsoft.com/office/word/2012/wordml" xmlns:w16cid="http://schemas.microsoft.com/office/word/2016/wordml/cid" xmlns:w16se="http://schemas.microsoft.com/office/word/2015/wordml/symex" xmlns:wpg="http://schemas.microsoft.com/office/word/2010/wordprocessingGroup" xmlns:wpi="http://schemas.microsoft.com/office/word/2010/wordprocessingInk" xmlns:wne="http://schemas.microsoft.com/office/word/2006/wordml" xmlns:wps="http://schemas.microsoft.com/office/word/2010/wordprocessingShape" mc:Ignorable="w14 w15 w16se w16cid wp14">
+  <w15:commentEx w15:paraId="1D150187" w15:done="0"/>
+  <w15:commentEx w15:paraId="65A24B99" w15:done="0"/>
+  <w15:commentEx w15:paraId="25A6904D" w15:done="0"/>
+  <w15:commentEx w15:paraId="4AA3C8C3" w15:done="0"/>
+  <w15:commentEx w15:paraId="644F7B0F" w15:done="0"/>
+  <w15:commentEx w15:paraId="57220E0D" w15:done="0"/>
+  <w15:commentEx w15:paraId="5A38E906" w15:done="0"/>
+  <w15:commentEx w15:paraId="312B008F" w15:done="0"/>
+</w15:commentsEx>
+</file>
+
+<file path=word/commentsIds.xml><?xml version="1.0" encoding="utf-8"?>
+<w16cid:commentsIds xmlns:wpc="http://schemas.microsoft.com/office/word/2010/wordprocessingCanvas" xmlns:cx="http://schemas.microsoft.com/office/drawing/2014/chartex" xmlns:cx1="http://schemas.microsoft.com/office/drawing/2015/9/8/chartex" xmlns:cx2="http://schemas.microsoft.com/office/drawing/2015/10/21/chartex" xmlns:cx3="http://schemas.microsoft.com/office/drawing/2016/5/9/chartex" xmlns:cx4="http://schemas.microsoft.com/office/drawing/2016/5/10/chartex" xmlns:cx5="http://schemas.microsoft.com/office/drawing/2016/5/11/chartex" xmlns:cx6="http://schemas.microsoft.com/office/drawing/2016/5/12/chartex" xmlns:cx7="http://schemas.microsoft.com/office/drawing/2016/5/13/chartex" xmlns:cx8="http://schemas.microsoft.com/office/drawing/2016/5/14/chartex" xmlns:mc="http://schemas.openxmlformats.org/markup-compatibility/2006" xmlns:aink="http://schemas.microsoft.com/office/drawing/2016/ink" xmlns:am3d="http://schemas.microsoft.com/office/drawing/2017/model3d" xmlns:o="urn:schemas-microsoft-com:office:office" xmlns:r="http://schemas.openxmlformats.org/officeDocument/2006/relationships" xmlns:m="http://schemas.openxmlformats.org/officeDocument/2006/math" xmlns:v="urn:schemas-microsoft-com:vml" xmlns:wp14="http://schemas.microsoft.com/office/word/2010/wordprocessingDrawing" xmlns:wp="http://schemas.openxmlformats.org/drawingml/2006/wordprocessingDrawing" xmlns:w10="urn:schemas-microsoft-com:office:word" xmlns:w="http://schemas.openxmlformats.org/wordprocessingml/2006/main" xmlns:w14="http://schemas.microsoft.com/office/word/2010/wordml" xmlns:w15="http://schemas.microsoft.com/office/word/2012/wordml" xmlns:w16cid="http://schemas.microsoft.com/office/word/2016/wordml/cid" xmlns:w16se="http://schemas.microsoft.com/office/word/2015/wordml/symex" xmlns:wpg="http://schemas.microsoft.com/office/word/2010/wordprocessingGroup" xmlns:wpi="http://schemas.microsoft.com/office/word/2010/wordprocessingInk" xmlns:wne="http://schemas.microsoft.com/office/word/2006/wordml" xmlns:wps="http://schemas.microsoft.com/office/word/2010/wordprocessingShape" mc:Ignorable="w14 w15 w16se w16cid wp14">
+  <w16cid:commentId w16cid:paraId="1D150187" w16cid:durableId="1F6B2C34"/>
+  <w16cid:commentId w16cid:paraId="65A24B99" w16cid:durableId="1F6B2C46"/>
+  <w16cid:commentId w16cid:paraId="25A6904D" w16cid:durableId="1F6B28EE"/>
+  <w16cid:commentId w16cid:paraId="4AA3C8C3" w16cid:durableId="1F6B2C52"/>
+  <w16cid:commentId w16cid:paraId="644F7B0F" w16cid:durableId="1F6B2DEB"/>
+  <w16cid:commentId w16cid:paraId="57220E0D" w16cid:durableId="1F6B297D"/>
+  <w16cid:commentId w16cid:paraId="5A38E906" w16cid:durableId="1F6B29B3"/>
+  <w16cid:commentId w16cid:paraId="312B008F" w16cid:durableId="1F6B29D6"/>
+</w16cid:commentsIds>
+</file>
+
 <file path=word/numbering.xml><?xml version="1.0" encoding="utf-8"?>
 <w:numbering xmlns:wpc="http://schemas.microsoft.com/office/word/2010/wordprocessingCanvas" xmlns:cx="http://schemas.microsoft.com/office/drawing/2014/chartex" xmlns:cx1="http://schemas.microsoft.com/office/drawing/2015/9/8/chartex" xmlns:cx2="http://schemas.microsoft.com/office/drawing/2015/10/21/chartex" xmlns:cx3="http://schemas.microsoft.com/office/drawing/2016/5/9/chartex" xmlns:cx4="http://schemas.microsoft.com/office/drawing/2016/5/10/chartex" xmlns:cx5="http://schemas.microsoft.com/office/drawing/2016/5/11/chartex" xmlns:cx6="http://schemas.microsoft.com/office/drawing/2016/5/12/chartex" xmlns:cx7="http://schemas.microsoft.com/office/drawing/2016/5/13/chartex" xmlns:cx8="http://schemas.microsoft.com/office/drawing/2016/5/14/chartex" xmlns:mc="http://schemas.openxmlformats.org/markup-compatibility/2006" xmlns:aink="http://schemas.microsoft.com/office/drawing/2016/ink" xmlns:am3d="http://schemas.microsoft.com/office/drawing/2017/model3d" xmlns:o="urn:schemas-microsoft-com:office:office" xmlns:r="http://schemas.openxmlformats.org/officeDocument/2006/relationships" xmlns:m="http://schemas.openxmlformats.org/officeDocument/2006/math" xmlns:v="urn:schemas-microsoft-com:vml" xmlns:wp14="http://schemas.microsoft.com/office/word/2010/wordprocessingDrawing" xmlns:wp="http://schemas.openxmlformats.org/drawingml/2006/wordprocessingDrawing" xmlns:w10="urn:schemas-microsoft-com:office:word" xmlns:w="http://schemas.openxmlformats.org/wordprocessingml/2006/main" xmlns:w14="http://schemas.microsoft.com/office/word/2010/wordml" xmlns:w15="http://schemas.microsoft.com/office/word/2012/wordml" xmlns:w16cid="http://schemas.microsoft.com/office/word/2016/wordml/cid" xmlns:w16se="http://schemas.microsoft.com/office/word/2015/wordml/symex" xmlns:wpg="http://schemas.microsoft.com/office/word/2010/wordprocessingGroup" xmlns:wpi="http://schemas.microsoft.com/office/word/2010/wordprocessingInk" xmlns:wne="http://schemas.microsoft.com/office/word/2006/wordml" xmlns:wps="http://schemas.microsoft.com/office/word/2010/wordprocessingShape" mc:Ignorable="w14 w15 w16se w16cid wp14">
   <w:abstractNum w:abstractNumId="0" w15:restartNumberingAfterBreak="0">
+    <w:nsid w:val="20F10278"/>
+    <w:multiLevelType w:val="multilevel"/>
+    <w:tmpl w:val="C32615DA"/>
+    <w:lvl w:ilvl="0">
+      <w:start w:val="1"/>
+      <w:numFmt w:val="bullet"/>
+      <w:lvlText w:val=""/>
+      <w:lvlJc w:val="left"/>
+      <w:pPr>
+        <w:tabs>
+          <w:tab w:val="num" w:pos="720"/>
+        </w:tabs>
+        <w:ind w:left="720" w:hanging="360"/>
+      </w:pPr>
+      <w:rPr>
+        <w:rFonts w:ascii="Symbol" w:hAnsi="Symbol" w:hint="default"/>
+        <w:sz w:val="20"/>
+      </w:rPr>
+    </w:lvl>
+    <w:lvl w:ilvl="1" w:tentative="1">
+      <w:start w:val="1"/>
+      <w:numFmt w:val="bullet"/>
+      <w:lvlText w:val="o"/>
+      <w:lvlJc w:val="left"/>
+      <w:pPr>
+        <w:tabs>
+          <w:tab w:val="num" w:pos="1440"/>
+        </w:tabs>
+        <w:ind w:left="1440" w:hanging="360"/>
+      </w:pPr>
+      <w:rPr>
+        <w:rFonts w:ascii="Courier New" w:hAnsi="Courier New" w:hint="default"/>
+        <w:sz w:val="20"/>
+      </w:rPr>
+    </w:lvl>
+    <w:lvl w:ilvl="2" w:tentative="1">
+      <w:start w:val="1"/>
+      <w:numFmt w:val="bullet"/>
+      <w:lvlText w:val=""/>
+      <w:lvlJc w:val="left"/>
+      <w:pPr>
+        <w:tabs>
+          <w:tab w:val="num" w:pos="2160"/>
+        </w:tabs>
+        <w:ind w:left="2160" w:hanging="360"/>
+      </w:pPr>
+      <w:rPr>
+        <w:rFonts w:ascii="Wingdings" w:hAnsi="Wingdings" w:hint="default"/>
+        <w:sz w:val="20"/>
+      </w:rPr>
+    </w:lvl>
+    <w:lvl w:ilvl="3" w:tentative="1">
+      <w:start w:val="1"/>
+      <w:numFmt w:val="bullet"/>
+      <w:lvlText w:val=""/>
+      <w:lvlJc w:val="left"/>
+      <w:pPr>
+        <w:tabs>
+          <w:tab w:val="num" w:pos="2880"/>
+        </w:tabs>
+        <w:ind w:left="2880" w:hanging="360"/>
+      </w:pPr>
+      <w:rPr>
+        <w:rFonts w:ascii="Wingdings" w:hAnsi="Wingdings" w:hint="default"/>
+        <w:sz w:val="20"/>
+      </w:rPr>
+    </w:lvl>
+    <w:lvl w:ilvl="4" w:tentative="1">
+      <w:start w:val="1"/>
+      <w:numFmt w:val="bullet"/>
+      <w:lvlText w:val=""/>
+      <w:lvlJc w:val="left"/>
+      <w:pPr>
+        <w:tabs>
+          <w:tab w:val="num" w:pos="3600"/>
+        </w:tabs>
+        <w:ind w:left="3600" w:hanging="360"/>
+      </w:pPr>
+      <w:rPr>
+        <w:rFonts w:ascii="Wingdings" w:hAnsi="Wingdings" w:hint="default"/>
+        <w:sz w:val="20"/>
+      </w:rPr>
+    </w:lvl>
+    <w:lvl w:ilvl="5" w:tentative="1">
+      <w:start w:val="1"/>
+      <w:numFmt w:val="bullet"/>
+      <w:lvlText w:val=""/>
+      <w:lvlJc w:val="left"/>
+      <w:pPr>
+        <w:tabs>
+          <w:tab w:val="num" w:pos="4320"/>
+        </w:tabs>
+        <w:ind w:left="4320" w:hanging="360"/>
+      </w:pPr>
+      <w:rPr>
+        <w:rFonts w:ascii="Wingdings" w:hAnsi="Wingdings" w:hint="default"/>
+        <w:sz w:val="20"/>
+      </w:rPr>
+    </w:lvl>
+    <w:lvl w:ilvl="6" w:tentative="1">
+      <w:start w:val="1"/>
+      <w:numFmt w:val="bullet"/>
+      <w:lvlText w:val=""/>
+      <w:lvlJc w:val="left"/>
+      <w:pPr>
+        <w:tabs>
+          <w:tab w:val="num" w:pos="5040"/>
+        </w:tabs>
+        <w:ind w:left="5040" w:hanging="360"/>
+      </w:pPr>
+      <w:rPr>
+        <w:rFonts w:ascii="Wingdings" w:hAnsi="Wingdings" w:hint="default"/>
+        <w:sz w:val="20"/>
+      </w:rPr>
+    </w:lvl>
+    <w:lvl w:ilvl="7" w:tentative="1">
+      <w:start w:val="1"/>
+      <w:numFmt w:val="bullet"/>
+      <w:lvlText w:val=""/>
+      <w:lvlJc w:val="left"/>
+      <w:pPr>
+        <w:tabs>
+          <w:tab w:val="num" w:pos="5760"/>
+        </w:tabs>
+        <w:ind w:left="5760" w:hanging="360"/>
+      </w:pPr>
+      <w:rPr>
+        <w:rFonts w:ascii="Wingdings" w:hAnsi="Wingdings" w:hint="default"/>
+        <w:sz w:val="20"/>
+      </w:rPr>
+    </w:lvl>
+    <w:lvl w:ilvl="8" w:tentative="1">
+      <w:start w:val="1"/>
+      <w:numFmt w:val="bullet"/>
+      <w:lvlText w:val=""/>
+      <w:lvlJc w:val="left"/>
+      <w:pPr>
+        <w:tabs>
+          <w:tab w:val="num" w:pos="6480"/>
+        </w:tabs>
+        <w:ind w:left="6480" w:hanging="360"/>
+      </w:pPr>
+      <w:rPr>
+        <w:rFonts w:ascii="Wingdings" w:hAnsi="Wingdings" w:hint="default"/>
+        <w:sz w:val="20"/>
+      </w:rPr>
+    </w:lvl>
+  </w:abstractNum>
+  <w:abstractNum w:abstractNumId="1" w15:restartNumberingAfterBreak="0">
     <w:nsid w:val="541020C5"/>
     <w:multiLevelType w:val="hybridMultilevel"/>
     <w:tmpl w:val="8D244822"/>
@@ -828,9 +1901,20 @@
     </w:lvl>
   </w:abstractNum>
   <w:num w:numId="1">
+    <w:abstractNumId w:val="1"/>
+  </w:num>
+  <w:num w:numId="2">
     <w:abstractNumId w:val="0"/>
   </w:num>
 </w:numbering>
+</file>
+
+<file path=word/people.xml><?xml version="1.0" encoding="utf-8"?>
+<w15:people xmlns:wpc="http://schemas.microsoft.com/office/word/2010/wordprocessingCanvas" xmlns:cx="http://schemas.microsoft.com/office/drawing/2014/chartex" xmlns:cx1="http://schemas.microsoft.com/office/drawing/2015/9/8/chartex" xmlns:cx2="http://schemas.microsoft.com/office/drawing/2015/10/21/chartex" xmlns:cx3="http://schemas.microsoft.com/office/drawing/2016/5/9/chartex" xmlns:cx4="http://schemas.microsoft.com/office/drawing/2016/5/10/chartex" xmlns:cx5="http://schemas.microsoft.com/office/drawing/2016/5/11/chartex" xmlns:cx6="http://schemas.microsoft.com/office/drawing/2016/5/12/chartex" xmlns:cx7="http://schemas.microsoft.com/office/drawing/2016/5/13/chartex" xmlns:cx8="http://schemas.microsoft.com/office/drawing/2016/5/14/chartex" xmlns:mc="http://schemas.openxmlformats.org/markup-compatibility/2006" xmlns:aink="http://schemas.microsoft.com/office/drawing/2016/ink" xmlns:am3d="http://schemas.microsoft.com/office/drawing/2017/model3d" xmlns:o="urn:schemas-microsoft-com:office:office" xmlns:r="http://schemas.openxmlformats.org/officeDocument/2006/relationships" xmlns:m="http://schemas.openxmlformats.org/officeDocument/2006/math" xmlns:v="urn:schemas-microsoft-com:vml" xmlns:wp14="http://schemas.microsoft.com/office/word/2010/wordprocessingDrawing" xmlns:wp="http://schemas.openxmlformats.org/drawingml/2006/wordprocessingDrawing" xmlns:w10="urn:schemas-microsoft-com:office:word" xmlns:w="http://schemas.openxmlformats.org/wordprocessingml/2006/main" xmlns:w14="http://schemas.microsoft.com/office/word/2010/wordml" xmlns:w15="http://schemas.microsoft.com/office/word/2012/wordml" xmlns:w16cid="http://schemas.microsoft.com/office/word/2016/wordml/cid" xmlns:w16se="http://schemas.microsoft.com/office/word/2015/wordml/symex" xmlns:wpg="http://schemas.microsoft.com/office/word/2010/wordprocessingGroup" xmlns:wpi="http://schemas.microsoft.com/office/word/2010/wordprocessingInk" xmlns:wne="http://schemas.microsoft.com/office/word/2006/wordml" xmlns:wps="http://schemas.microsoft.com/office/word/2010/wordprocessingShape" mc:Ignorable="w14 w15 w16se w16cid wp14">
+  <w15:person w15:author="Julian T. Ngo">
+    <w15:presenceInfo w15:providerId="Windows Live" w15:userId="9d0e9dd5-dfe7-494d-a440-e2b90c928dcb"/>
+  </w15:person>
+</w15:people>
 </file>
 
 <file path=word/styles.xml><?xml version="1.0" encoding="utf-8"?>
@@ -1227,6 +2311,25 @@
     <w:name w:val="Normal"/>
     <w:qFormat/>
   </w:style>
+  <w:style w:type="paragraph" w:styleId="Heading3">
+    <w:name w:val="heading 3"/>
+    <w:basedOn w:val="Normal"/>
+    <w:link w:val="Heading3Char"/>
+    <w:uiPriority w:val="9"/>
+    <w:qFormat/>
+    <w:rsid w:val="00543CAA"/>
+    <w:pPr>
+      <w:spacing w:before="100" w:beforeAutospacing="1" w:after="100" w:afterAutospacing="1"/>
+      <w:outlineLvl w:val="2"/>
+    </w:pPr>
+    <w:rPr>
+      <w:rFonts w:ascii="Times New Roman" w:eastAsia="Times New Roman" w:hAnsi="Times New Roman" w:cs="Times New Roman"/>
+      <w:b/>
+      <w:bCs/>
+      <w:sz w:val="27"/>
+      <w:szCs w:val="27"/>
+    </w:rPr>
+  </w:style>
   <w:style w:type="character" w:default="1" w:styleId="DefaultParagraphFont">
     <w:name w:val="Default Paragraph Font"/>
     <w:uiPriority w:val="1"/>
@@ -1287,6 +2390,126 @@
       <w:ind w:left="720"/>
       <w:contextualSpacing/>
     </w:pPr>
+  </w:style>
+  <w:style w:type="character" w:customStyle="1" w:styleId="Heading3Char">
+    <w:name w:val="Heading 3 Char"/>
+    <w:basedOn w:val="DefaultParagraphFont"/>
+    <w:link w:val="Heading3"/>
+    <w:uiPriority w:val="9"/>
+    <w:rsid w:val="00543CAA"/>
+    <w:rPr>
+      <w:rFonts w:ascii="Times New Roman" w:eastAsia="Times New Roman" w:hAnsi="Times New Roman" w:cs="Times New Roman"/>
+      <w:b/>
+      <w:bCs/>
+      <w:sz w:val="27"/>
+      <w:szCs w:val="27"/>
+    </w:rPr>
+  </w:style>
+  <w:style w:type="paragraph" w:styleId="NormalWeb">
+    <w:name w:val="Normal (Web)"/>
+    <w:basedOn w:val="Normal"/>
+    <w:uiPriority w:val="99"/>
+    <w:semiHidden/>
+    <w:unhideWhenUsed/>
+    <w:rsid w:val="00543CAA"/>
+    <w:pPr>
+      <w:spacing w:before="100" w:beforeAutospacing="1" w:after="100" w:afterAutospacing="1"/>
+    </w:pPr>
+    <w:rPr>
+      <w:rFonts w:ascii="Times New Roman" w:eastAsia="Times New Roman" w:hAnsi="Times New Roman" w:cs="Times New Roman"/>
+    </w:rPr>
+  </w:style>
+  <w:style w:type="character" w:styleId="CommentReference">
+    <w:name w:val="annotation reference"/>
+    <w:basedOn w:val="DefaultParagraphFont"/>
+    <w:uiPriority w:val="99"/>
+    <w:semiHidden/>
+    <w:unhideWhenUsed/>
+    <w:rsid w:val="00543CAA"/>
+    <w:rPr>
+      <w:sz w:val="16"/>
+      <w:szCs w:val="16"/>
+    </w:rPr>
+  </w:style>
+  <w:style w:type="paragraph" w:styleId="CommentText">
+    <w:name w:val="annotation text"/>
+    <w:basedOn w:val="Normal"/>
+    <w:link w:val="CommentTextChar"/>
+    <w:uiPriority w:val="99"/>
+    <w:semiHidden/>
+    <w:unhideWhenUsed/>
+    <w:rsid w:val="00543CAA"/>
+    <w:rPr>
+      <w:sz w:val="20"/>
+      <w:szCs w:val="20"/>
+    </w:rPr>
+  </w:style>
+  <w:style w:type="character" w:customStyle="1" w:styleId="CommentTextChar">
+    <w:name w:val="Comment Text Char"/>
+    <w:basedOn w:val="DefaultParagraphFont"/>
+    <w:link w:val="CommentText"/>
+    <w:uiPriority w:val="99"/>
+    <w:semiHidden/>
+    <w:rsid w:val="00543CAA"/>
+    <w:rPr>
+      <w:sz w:val="20"/>
+      <w:szCs w:val="20"/>
+    </w:rPr>
+  </w:style>
+  <w:style w:type="paragraph" w:styleId="CommentSubject">
+    <w:name w:val="annotation subject"/>
+    <w:basedOn w:val="CommentText"/>
+    <w:next w:val="CommentText"/>
+    <w:link w:val="CommentSubjectChar"/>
+    <w:uiPriority w:val="99"/>
+    <w:semiHidden/>
+    <w:unhideWhenUsed/>
+    <w:rsid w:val="00543CAA"/>
+    <w:rPr>
+      <w:b/>
+      <w:bCs/>
+    </w:rPr>
+  </w:style>
+  <w:style w:type="character" w:customStyle="1" w:styleId="CommentSubjectChar">
+    <w:name w:val="Comment Subject Char"/>
+    <w:basedOn w:val="CommentTextChar"/>
+    <w:link w:val="CommentSubject"/>
+    <w:uiPriority w:val="99"/>
+    <w:semiHidden/>
+    <w:rsid w:val="00543CAA"/>
+    <w:rPr>
+      <w:b/>
+      <w:bCs/>
+      <w:sz w:val="20"/>
+      <w:szCs w:val="20"/>
+    </w:rPr>
+  </w:style>
+  <w:style w:type="paragraph" w:styleId="BalloonText">
+    <w:name w:val="Balloon Text"/>
+    <w:basedOn w:val="Normal"/>
+    <w:link w:val="BalloonTextChar"/>
+    <w:uiPriority w:val="99"/>
+    <w:semiHidden/>
+    <w:unhideWhenUsed/>
+    <w:rsid w:val="00543CAA"/>
+    <w:rPr>
+      <w:rFonts w:ascii="Times New Roman" w:hAnsi="Times New Roman" w:cs="Times New Roman"/>
+      <w:sz w:val="18"/>
+      <w:szCs w:val="18"/>
+    </w:rPr>
+  </w:style>
+  <w:style w:type="character" w:customStyle="1" w:styleId="BalloonTextChar">
+    <w:name w:val="Balloon Text Char"/>
+    <w:basedOn w:val="DefaultParagraphFont"/>
+    <w:link w:val="BalloonText"/>
+    <w:uiPriority w:val="99"/>
+    <w:semiHidden/>
+    <w:rsid w:val="00543CAA"/>
+    <w:rPr>
+      <w:rFonts w:ascii="Times New Roman" w:hAnsi="Times New Roman" w:cs="Times New Roman"/>
+      <w:sz w:val="18"/>
+      <w:szCs w:val="18"/>
+    </w:rPr>
   </w:style>
 </w:styles>
 </file>

</xml_diff>

<commit_message>
working on tamatrashi project content
</commit_message>
<xml_diff>
--- a/content for projects.docx
+++ b/content for projects.docx
@@ -50,7 +50,6 @@
         </w:rPr>
         <w:t xml:space="preserve">In this class project, we had to create a </w:t>
       </w:r>
-      <w:proofErr w:type="gramStart"/>
       <w:r>
         <w:rPr>
           <w:rFonts w:ascii="Courier New" w:eastAsia="Times New Roman" w:hAnsi="Courier New" w:cs="Courier New"/>
@@ -60,35 +59,14 @@
         </w:rPr>
         <w:t>product</w:t>
       </w:r>
-      <w:proofErr w:type="gramEnd"/>
-      <w:r>
-        <w:rPr>
-          <w:rFonts w:ascii="Courier New" w:eastAsia="Times New Roman" w:hAnsi="Courier New" w:cs="Courier New"/>
-          <w:color w:val="000000"/>
-          <w:sz w:val="22"/>
-          <w:szCs w:val="22"/>
-        </w:rPr>
-        <w:t xml:space="preserve"> or an art piece based on a social justice topic that assisted or educated people about the topic. Our group decided to build create and design a product that would help with elderly living by themselves. We found that there </w:t>
-      </w:r>
-      <w:proofErr w:type="gramStart"/>
-      <w:r>
-        <w:rPr>
-          <w:rFonts w:ascii="Courier New" w:eastAsia="Times New Roman" w:hAnsi="Courier New" w:cs="Courier New"/>
-          <w:color w:val="000000"/>
-          <w:sz w:val="22"/>
-          <w:szCs w:val="22"/>
-        </w:rPr>
-        <w:t>hasn't</w:t>
-      </w:r>
-      <w:proofErr w:type="gramEnd"/>
-      <w:r>
-        <w:rPr>
-          <w:rFonts w:ascii="Courier New" w:eastAsia="Times New Roman" w:hAnsi="Courier New" w:cs="Courier New"/>
-          <w:color w:val="000000"/>
-          <w:sz w:val="22"/>
-          <w:szCs w:val="22"/>
-        </w:rPr>
-        <w:t xml:space="preserve"> been any real technologies being developed that targets only the elderly and solve their biggest issues that they face in their everyday life. Our group decided that we wanted to find a way to help solve their problem.</w:t>
+      <w:r>
+        <w:rPr>
+          <w:rFonts w:ascii="Courier New" w:eastAsia="Times New Roman" w:hAnsi="Courier New" w:cs="Courier New"/>
+          <w:color w:val="000000"/>
+          <w:sz w:val="22"/>
+          <w:szCs w:val="22"/>
+        </w:rPr>
+        <w:t xml:space="preserve"> or an art piece based on a social justice topic that assisted or educated people about the topic. Our group decided to build create and design a product that would help with elderly living by themselves. We found that there hasn't been any real technologies being developed that targets only the elderly and solve their biggest issues that they face in their everyday life. Our group decided that we wanted to find a way to help solve their problem.</w:t>
       </w:r>
     </w:p>
     <w:p>
@@ -141,27 +119,7 @@
           <w:sz w:val="22"/>
           <w:szCs w:val="22"/>
         </w:rPr>
-        <w:t xml:space="preserve">Wearable &amp; Easy </w:t>
-      </w:r>
-      <w:proofErr w:type="gramStart"/>
-      <w:r>
-        <w:rPr>
-          <w:rFonts w:ascii="Courier New" w:eastAsia="Times New Roman" w:hAnsi="Courier New" w:cs="Courier New"/>
-          <w:color w:val="000000"/>
-          <w:sz w:val="22"/>
-          <w:szCs w:val="22"/>
-        </w:rPr>
-        <w:t>To</w:t>
-      </w:r>
-      <w:proofErr w:type="gramEnd"/>
-      <w:r>
-        <w:rPr>
-          <w:rFonts w:ascii="Courier New" w:eastAsia="Times New Roman" w:hAnsi="Courier New" w:cs="Courier New"/>
-          <w:color w:val="000000"/>
-          <w:sz w:val="22"/>
-          <w:szCs w:val="22"/>
-        </w:rPr>
-        <w:t xml:space="preserve"> Use Device</w:t>
+        <w:t>Wearable &amp; Easy To Use Device</w:t>
       </w:r>
     </w:p>
     <w:p>
@@ -313,19 +271,7 @@
           <w:szCs w:val="22"/>
           <w:u w:val="single"/>
         </w:rPr>
-        <w:t>Project Date</w:t>
-      </w:r>
-      <w:r>
-        <w:rPr>
-          <w:rFonts w:ascii="Courier New" w:eastAsia="Times New Roman" w:hAnsi="Courier New" w:cs="Courier New"/>
-          <w:b/>
-          <w:bCs/>
-          <w:color w:val="000000"/>
-          <w:sz w:val="22"/>
-          <w:szCs w:val="22"/>
-          <w:u w:val="single"/>
-        </w:rPr>
-        <w:t>:</w:t>
+        <w:t>Project Date:</w:t>
       </w:r>
     </w:p>
     <w:p>
@@ -702,27 +648,7 @@
           <w:sz w:val="22"/>
           <w:szCs w:val="22"/>
         </w:rPr>
-        <w:t xml:space="preserve"> the user. We went through several ideas such </w:t>
-      </w:r>
-      <w:proofErr w:type="gramStart"/>
-      <w:r>
-        <w:rPr>
-          <w:rFonts w:ascii="Courier New" w:hAnsi="Courier New" w:cs="Courier New"/>
-          <w:color w:val="000000"/>
-          <w:sz w:val="22"/>
-          <w:szCs w:val="22"/>
-        </w:rPr>
-        <w:t>as a whole AI</w:t>
-      </w:r>
-      <w:proofErr w:type="gramEnd"/>
-      <w:r>
-        <w:rPr>
-          <w:rFonts w:ascii="Courier New" w:hAnsi="Courier New" w:cs="Courier New"/>
-          <w:color w:val="000000"/>
-          <w:sz w:val="22"/>
-          <w:szCs w:val="22"/>
-        </w:rPr>
-        <w:t xml:space="preserve"> living as new smart house that monitors health, possibly having a hologram person talking back to them. We however wanted a device to be able to monitor them wherever they are instead of just </w:t>
+        <w:t xml:space="preserve"> the user. We went through several ideas such as a whole AI living as new smart house that monitors health, possibly having a hologram person talking back to them. We however wanted a device to be able to monitor them wherever they are instead of just </w:t>
       </w:r>
       <w:r>
         <w:rPr>
@@ -1039,27 +965,7 @@
           <w:sz w:val="22"/>
           <w:szCs w:val="22"/>
         </w:rPr>
-        <w:t xml:space="preserve">: a digital pet that you can access on your computer! They love your attention! However, it turns out your beloved pet is </w:t>
-      </w:r>
-      <w:proofErr w:type="gramStart"/>
-      <w:r>
-        <w:rPr>
-          <w:rFonts w:ascii="Courier New" w:eastAsia="Times New Roman" w:hAnsi="Courier New" w:cs="Courier New"/>
-          <w:color w:val="000000"/>
-          <w:sz w:val="22"/>
-          <w:szCs w:val="22"/>
-        </w:rPr>
-        <w:t>actually kind</w:t>
-      </w:r>
-      <w:proofErr w:type="gramEnd"/>
-      <w:r>
-        <w:rPr>
-          <w:rFonts w:ascii="Courier New" w:eastAsia="Times New Roman" w:hAnsi="Courier New" w:cs="Courier New"/>
-          <w:color w:val="000000"/>
-          <w:sz w:val="22"/>
-          <w:szCs w:val="22"/>
-        </w:rPr>
-        <w:t xml:space="preserve"> of a brat and is very touchy. Make them happy! You</w:t>
+        <w:t>: a digital pet that you can access on your computer! They love your attention! However, it turns out your beloved pet is actually kind of a brat and is very touchy. Make them happy! You</w:t>
       </w:r>
       <w:r>
         <w:rPr>
@@ -1300,27 +1206,7 @@
           <w:sz w:val="22"/>
           <w:szCs w:val="22"/>
         </w:rPr>
-        <w:t xml:space="preserve">Absurdism is a philosophical idea that refers to the conflict between a goal and the inability to reach said goal. Sisyphus is a man who has been condemned to push a boulder up a </w:t>
-      </w:r>
-      <w:proofErr w:type="gramStart"/>
-      <w:r>
-        <w:rPr>
-          <w:rFonts w:ascii="Courier New" w:eastAsia="Times New Roman" w:hAnsi="Courier New" w:cs="Courier New"/>
-          <w:color w:val="000000"/>
-          <w:sz w:val="22"/>
-          <w:szCs w:val="22"/>
-        </w:rPr>
-        <w:t>hill</w:t>
-      </w:r>
-      <w:proofErr w:type="gramEnd"/>
-      <w:r>
-        <w:rPr>
-          <w:rFonts w:ascii="Courier New" w:eastAsia="Times New Roman" w:hAnsi="Courier New" w:cs="Courier New"/>
-          <w:color w:val="000000"/>
-          <w:sz w:val="22"/>
-          <w:szCs w:val="22"/>
-        </w:rPr>
-        <w:t xml:space="preserve"> but have it roll back to the bottom again. Albert Camus wrote </w:t>
+        <w:t>Absurdism is a philosophical idea that refers to the conflict between a goal and the inability to reach said goal. Sisyphus is a man who has been condemned to push a boulder up a hill but have it roll back to the bottom again. Albert Camus wrote </w:t>
       </w:r>
       <w:r>
         <w:rPr>
@@ -1360,43 +1246,7 @@
           <w:sz w:val="22"/>
           <w:szCs w:val="22"/>
         </w:rPr>
-        <w:t>In terms of making a game absurd, we had to look at games we thought allowed the players to enjoy the game but is impossible to accomplish the given goal. Some games we explored was Saved the Date and Tickets Please. These games are both unique because no matter what the player does, they will always lose, and they don</w:t>
-      </w:r>
-      <w:r>
-        <w:rPr>
-          <w:rFonts w:ascii="Courier New" w:eastAsia="Times New Roman" w:hAnsi="Courier New" w:cs="Courier New"/>
-          <w:color w:val="000000"/>
-          <w:sz w:val="22"/>
-          <w:szCs w:val="22"/>
-        </w:rPr>
-        <w:t>’</w:t>
-      </w:r>
-      <w:r>
-        <w:rPr>
-          <w:rFonts w:ascii="Courier New" w:eastAsia="Times New Roman" w:hAnsi="Courier New" w:cs="Courier New"/>
-          <w:color w:val="000000"/>
-          <w:sz w:val="22"/>
-          <w:szCs w:val="22"/>
-        </w:rPr>
-        <w:t>t find out that they can</w:t>
-      </w:r>
-      <w:r>
-        <w:rPr>
-          <w:rFonts w:ascii="Courier New" w:eastAsia="Times New Roman" w:hAnsi="Courier New" w:cs="Courier New"/>
-          <w:color w:val="000000"/>
-          <w:sz w:val="22"/>
-          <w:szCs w:val="22"/>
-        </w:rPr>
-        <w:t>’</w:t>
-      </w:r>
-      <w:r>
-        <w:rPr>
-          <w:rFonts w:ascii="Courier New" w:eastAsia="Times New Roman" w:hAnsi="Courier New" w:cs="Courier New"/>
-          <w:color w:val="000000"/>
-          <w:sz w:val="22"/>
-          <w:szCs w:val="22"/>
-        </w:rPr>
-        <w:t>t win until they play for a while.</w:t>
+        <w:t>In terms of making a game absurd, we had to look at games we thought allowed the players to enjoy the game but is impossible to accomplish the given goal. Some games we explored was Saved the Date and Tickets Please. These games are both unique because no matter what the player does, they will always lose, and they don’t find out that they can’t win until they play for a while.</w:t>
       </w:r>
     </w:p>
     <w:p>
@@ -1463,350 +1313,375 @@
             <w:szCs w:val="22"/>
             <w:shd w:val="clear" w:color="auto" w:fill="FFFFFF"/>
           </w:rPr>
-          <w:t xml:space="preserve">Papers, </w:t>
+          <w:t>Papers, Please</w:t>
         </w:r>
-        <w:proofErr w:type="gramStart"/>
+      </w:hyperlink>
+      <w:r>
+        <w:rPr>
+          <w:rFonts w:ascii="Courier New" w:hAnsi="Courier New" w:cs="Courier New"/>
+          <w:color w:val="000000"/>
+          <w:sz w:val="22"/>
+          <w:szCs w:val="22"/>
+          <w:shd w:val="clear" w:color="auto" w:fill="FFFFFF"/>
+        </w:rPr>
+        <w:t> places the player in the role of an immigration inspector. You inspect documents provided by the immigrants and allow them to legally pass, turn them down, or allow them to pass with consequences to your paycheck that goes towards caring for your family. As the game progresses, the player is given more restrictions for documents and less money per immigrant while bills increase.</w:t>
+      </w:r>
+    </w:p>
+    <w:p>
+      <w:pPr>
+        <w:rPr>
+          <w:rFonts w:ascii="Courier New" w:hAnsi="Courier New" w:cs="Courier New"/>
+          <w:color w:val="000000"/>
+          <w:sz w:val="22"/>
+          <w:szCs w:val="22"/>
+          <w:shd w:val="clear" w:color="auto" w:fill="FFFFFF"/>
+        </w:rPr>
+      </w:pPr>
+    </w:p>
+    <w:p>
+      <w:pPr>
+        <w:rPr>
+          <w:sz w:val="22"/>
+          <w:szCs w:val="22"/>
+        </w:rPr>
+      </w:pPr>
+      <w:r>
+        <w:rPr>
+          <w:rFonts w:ascii="Courier New" w:hAnsi="Courier New" w:cs="Courier New"/>
+          <w:color w:val="000000"/>
+          <w:sz w:val="22"/>
+          <w:szCs w:val="22"/>
+          <w:shd w:val="clear" w:color="auto" w:fill="FFFFFF"/>
+        </w:rPr>
+        <w:t xml:space="preserve">We wanted to draw some inspiration from other genres of game besides survival. We eventually came to a game that several of us played in </w:t>
+      </w:r>
+      <w:r>
+        <w:rPr>
+          <w:rFonts w:ascii="Courier New" w:hAnsi="Courier New" w:cs="Courier New"/>
+          <w:color w:val="000000"/>
+          <w:sz w:val="22"/>
+          <w:szCs w:val="22"/>
+          <w:shd w:val="clear" w:color="auto" w:fill="FFFFFF"/>
+        </w:rPr>
+        <w:lastRenderedPageBreak/>
+        <w:t xml:space="preserve">the past, </w:t>
+      </w:r>
+      <w:proofErr w:type="spellStart"/>
+      <w:r>
+        <w:rPr>
+          <w:rFonts w:ascii="Courier New" w:hAnsi="Courier New" w:cs="Courier New"/>
+          <w:color w:val="000000"/>
+          <w:sz w:val="22"/>
+          <w:szCs w:val="22"/>
+          <w:shd w:val="clear" w:color="auto" w:fill="FFFFFF"/>
+        </w:rPr>
+        <w:t>Tomogatchi</w:t>
+      </w:r>
+      <w:proofErr w:type="spellEnd"/>
+      <w:r>
+        <w:rPr>
+          <w:rFonts w:ascii="Courier New" w:hAnsi="Courier New" w:cs="Courier New"/>
+          <w:color w:val="000000"/>
+          <w:sz w:val="22"/>
+          <w:szCs w:val="22"/>
+          <w:shd w:val="clear" w:color="auto" w:fill="FFFFFF"/>
+        </w:rPr>
+        <w:t xml:space="preserve"> games from Bandai. We wanted to put a lot of different ideas to make the game in depth but had to cut back because of time restraints and unnecessary features.</w:t>
+      </w:r>
+    </w:p>
+    <w:p>
+      <w:pPr>
+        <w:rPr>
+          <w:sz w:val="22"/>
+          <w:szCs w:val="22"/>
+        </w:rPr>
+      </w:pPr>
+    </w:p>
+    <w:p>
+      <w:pPr>
+        <w:pStyle w:val="Heading2"/>
+        <w:rPr>
+          <w:rFonts w:ascii="Courier New" w:hAnsi="Courier New" w:cs="Courier New"/>
+          <w:b/>
+          <w:color w:val="000000"/>
+          <w:sz w:val="22"/>
+          <w:szCs w:val="22"/>
+        </w:rPr>
+      </w:pPr>
+      <w:r>
+        <w:rPr>
+          <w:rFonts w:ascii="Courier New" w:hAnsi="Courier New" w:cs="Courier New"/>
+          <w:b/>
+          <w:color w:val="000000"/>
+          <w:sz w:val="22"/>
+          <w:szCs w:val="22"/>
+        </w:rPr>
+        <w:t>D</w:t>
+      </w:r>
+      <w:r>
+        <w:rPr>
+          <w:rFonts w:ascii="Courier New" w:hAnsi="Courier New" w:cs="Courier New"/>
+          <w:b/>
+          <w:color w:val="000000"/>
+          <w:sz w:val="22"/>
+          <w:szCs w:val="22"/>
+        </w:rPr>
+        <w:t>ESIGN DECISIONS</w:t>
+      </w:r>
+    </w:p>
+    <w:p>
+      <w:pPr>
+        <w:rPr>
+          <w:rFonts w:ascii="Courier New" w:hAnsi="Courier New" w:cs="Courier New"/>
+          <w:color w:val="000000"/>
+          <w:sz w:val="22"/>
+          <w:szCs w:val="22"/>
+          <w:shd w:val="clear" w:color="auto" w:fill="FFFFFF"/>
+        </w:rPr>
+      </w:pPr>
+      <w:r>
+        <w:rPr>
+          <w:rFonts w:ascii="Courier New" w:hAnsi="Courier New" w:cs="Courier New"/>
+          <w:color w:val="000000"/>
+          <w:sz w:val="22"/>
+          <w:szCs w:val="22"/>
+          <w:shd w:val="clear" w:color="auto" w:fill="FFFFFF"/>
+        </w:rPr>
+        <w:t>Pixel art was the main style of the game. These are the assets that I made for the game. We wanted to eventually make the pet</w:t>
+      </w:r>
+      <w:r>
+        <w:rPr>
+          <w:rFonts w:ascii="Courier New" w:hAnsi="Courier New" w:cs="Courier New"/>
+          <w:color w:val="000000"/>
+          <w:sz w:val="22"/>
+          <w:szCs w:val="22"/>
+          <w:shd w:val="clear" w:color="auto" w:fill="FFFFFF"/>
+        </w:rPr>
+        <w:t>’</w:t>
+      </w:r>
+      <w:r>
+        <w:rPr>
+          <w:rFonts w:ascii="Courier New" w:hAnsi="Courier New" w:cs="Courier New"/>
+          <w:color w:val="000000"/>
+          <w:sz w:val="22"/>
+          <w:szCs w:val="22"/>
+          <w:shd w:val="clear" w:color="auto" w:fill="FFFFFF"/>
+        </w:rPr>
+        <w:t>s statistics bars fill or empty as the numbers changed but didn</w:t>
+      </w:r>
+      <w:r>
+        <w:rPr>
+          <w:rFonts w:ascii="Courier New" w:hAnsi="Courier New" w:cs="Courier New"/>
+          <w:color w:val="000000"/>
+          <w:sz w:val="22"/>
+          <w:szCs w:val="22"/>
+          <w:shd w:val="clear" w:color="auto" w:fill="FFFFFF"/>
+        </w:rPr>
+        <w:t>’</w:t>
+      </w:r>
+      <w:r>
+        <w:rPr>
+          <w:rFonts w:ascii="Courier New" w:hAnsi="Courier New" w:cs="Courier New"/>
+          <w:color w:val="000000"/>
+          <w:sz w:val="22"/>
+          <w:szCs w:val="22"/>
+          <w:shd w:val="clear" w:color="auto" w:fill="FFFFFF"/>
+        </w:rPr>
+        <w:t xml:space="preserve">t have time to implement it in. </w:t>
+      </w:r>
+      <w:r>
+        <w:rPr>
+          <w:rFonts w:ascii="Courier New" w:hAnsi="Courier New" w:cs="Courier New"/>
+          <w:color w:val="000000"/>
+          <w:sz w:val="22"/>
+          <w:szCs w:val="22"/>
+          <w:shd w:val="clear" w:color="auto" w:fill="FFFFFF"/>
+        </w:rPr>
+        <w:t>Everything was made in Adobe Photoshop, Adobe Illustrator and Unity</w:t>
+      </w:r>
+      <w:r>
+        <w:rPr>
+          <w:rFonts w:ascii="Courier New" w:hAnsi="Courier New" w:cs="Courier New"/>
+          <w:color w:val="000000"/>
+          <w:sz w:val="22"/>
+          <w:szCs w:val="22"/>
+          <w:shd w:val="clear" w:color="auto" w:fill="FFFFFF"/>
+        </w:rPr>
+        <w:t>. We used online tutorials to help code the things we needed.</w:t>
+      </w:r>
+    </w:p>
+    <w:p>
+      <w:pPr>
+        <w:rPr>
+          <w:rFonts w:ascii="Courier New" w:hAnsi="Courier New" w:cs="Courier New"/>
+          <w:color w:val="000000"/>
+          <w:sz w:val="22"/>
+          <w:szCs w:val="22"/>
+          <w:shd w:val="clear" w:color="auto" w:fill="FFFFFF"/>
+        </w:rPr>
+      </w:pPr>
+    </w:p>
+    <w:p>
+      <w:pPr>
+        <w:rPr>
+          <w:rFonts w:ascii="Courier New" w:hAnsi="Courier New" w:cs="Courier New"/>
+          <w:color w:val="000000"/>
+          <w:sz w:val="22"/>
+          <w:szCs w:val="22"/>
+          <w:shd w:val="clear" w:color="auto" w:fill="FFFFFF"/>
+        </w:rPr>
+      </w:pPr>
+      <w:r>
+        <w:rPr>
+          <w:rFonts w:ascii="Courier New" w:hAnsi="Courier New" w:cs="Courier New"/>
+          <w:color w:val="000000"/>
+          <w:sz w:val="22"/>
+          <w:szCs w:val="22"/>
+          <w:shd w:val="clear" w:color="auto" w:fill="FFFFFF"/>
+        </w:rPr>
+        <w:t xml:space="preserve">When first playing the game, players should notice that there is no tutorial – you either play the game or mess with the limited settings. The reason for this was so that the player can learn and figure things out themselves. Since the gameplay is limited in </w:t>
+      </w:r>
+      <w:proofErr w:type="spellStart"/>
+      <w:r>
+        <w:rPr>
+          <w:rFonts w:ascii="Courier New" w:hAnsi="Courier New" w:cs="Courier New"/>
+          <w:color w:val="000000"/>
+          <w:sz w:val="22"/>
+          <w:szCs w:val="22"/>
+          <w:shd w:val="clear" w:color="auto" w:fill="FFFFFF"/>
+        </w:rPr>
+        <w:t>Tamatrashi</w:t>
+      </w:r>
+      <w:proofErr w:type="spellEnd"/>
+      <w:r>
+        <w:rPr>
+          <w:rFonts w:ascii="Courier New" w:hAnsi="Courier New" w:cs="Courier New"/>
+          <w:color w:val="000000"/>
+          <w:sz w:val="22"/>
+          <w:szCs w:val="22"/>
+          <w:shd w:val="clear" w:color="auto" w:fill="FFFFFF"/>
+        </w:rPr>
+        <w:t xml:space="preserve"> because</w:t>
+      </w:r>
+      <w:r>
+        <w:rPr>
+          <w:rFonts w:ascii="Courier New" w:hAnsi="Courier New" w:cs="Courier New"/>
+          <w:color w:val="000000"/>
+          <w:sz w:val="22"/>
+          <w:szCs w:val="22"/>
+          <w:shd w:val="clear" w:color="auto" w:fill="FFFFFF"/>
+        </w:rPr>
+        <w:t xml:space="preserve"> i</w:t>
+      </w:r>
+      <w:r>
+        <w:rPr>
+          <w:rFonts w:ascii="Courier New" w:hAnsi="Courier New" w:cs="Courier New"/>
+          <w:color w:val="000000"/>
+          <w:sz w:val="22"/>
+          <w:szCs w:val="22"/>
+          <w:shd w:val="clear" w:color="auto" w:fill="FFFFFF"/>
+        </w:rPr>
+        <w:t>t i</w:t>
+      </w:r>
+      <w:r>
+        <w:rPr>
+          <w:rFonts w:ascii="Courier New" w:hAnsi="Courier New" w:cs="Courier New"/>
+          <w:color w:val="000000"/>
+          <w:sz w:val="22"/>
+          <w:szCs w:val="22"/>
+          <w:shd w:val="clear" w:color="auto" w:fill="FFFFFF"/>
+        </w:rPr>
+        <w:t xml:space="preserve">s based around absurdism, we wanted to have the player to fail and learn from playing. </w:t>
+      </w:r>
+    </w:p>
+    <w:p>
+      <w:pPr>
+        <w:pStyle w:val="Heading2"/>
+        <w:rPr>
+          <w:rFonts w:ascii="Courier New" w:hAnsi="Courier New" w:cs="Courier New"/>
+          <w:color w:val="000000"/>
+          <w:sz w:val="22"/>
+          <w:szCs w:val="22"/>
+        </w:rPr>
+      </w:pPr>
+    </w:p>
+    <w:p>
+      <w:pPr>
+        <w:pStyle w:val="Heading2"/>
+        <w:rPr>
+          <w:rFonts w:ascii="Courier New" w:hAnsi="Courier New" w:cs="Courier New"/>
+          <w:b/>
+          <w:color w:val="000000"/>
+          <w:sz w:val="22"/>
+          <w:szCs w:val="22"/>
+        </w:rPr>
+      </w:pPr>
+      <w:r>
+        <w:rPr>
+          <w:rFonts w:ascii="Courier New" w:hAnsi="Courier New" w:cs="Courier New"/>
+          <w:b/>
+          <w:color w:val="000000"/>
+          <w:sz w:val="22"/>
+          <w:szCs w:val="22"/>
+        </w:rPr>
+        <w:t>Reflection</w:t>
+      </w:r>
+    </w:p>
+    <w:p>
+      <w:pPr>
+        <w:rPr>
+          <w:sz w:val="22"/>
+          <w:szCs w:val="22"/>
+        </w:rPr>
+      </w:pPr>
+      <w:r>
+        <w:rPr>
+          <w:rFonts w:ascii="Courier New" w:hAnsi="Courier New" w:cs="Courier New"/>
+          <w:color w:val="000000"/>
+          <w:sz w:val="22"/>
+          <w:szCs w:val="22"/>
+          <w:shd w:val="clear" w:color="auto" w:fill="FFFFFF"/>
+        </w:rPr>
+        <w:t>I believe the game was a success overall. We were able to complete a playable version of the game and met our initial des</w:t>
+      </w:r>
+      <w:bookmarkStart w:id="0" w:name="_GoBack"/>
+      <w:bookmarkEnd w:id="0"/>
+      <w:r>
+        <w:rPr>
+          <w:rFonts w:ascii="Courier New" w:hAnsi="Courier New" w:cs="Courier New"/>
+          <w:color w:val="000000"/>
+          <w:sz w:val="22"/>
+          <w:szCs w:val="22"/>
+          <w:shd w:val="clear" w:color="auto" w:fill="FFFFFF"/>
+        </w:rPr>
+        <w:t>ign goals. If I were given more time to add more onto this game, I would make more interactions between the player and the pet as well as have different rooms. I would also like to add more depth into the game, such as a story or more narrative surrounding the animal.</w:t>
+      </w:r>
+      <w:r>
+        <w:rPr>
+          <w:rFonts w:ascii="Courier New" w:hAnsi="Courier New" w:cs="Courier New"/>
+          <w:color w:val="000000"/>
+          <w:sz w:val="22"/>
+          <w:szCs w:val="22"/>
+          <w:shd w:val="clear" w:color="auto" w:fill="FFFFFF"/>
+        </w:rPr>
+        <w:br/>
+      </w:r>
+      <w:hyperlink r:id="rId7" w:history="1">
         <w:r>
           <w:rPr>
             <w:rStyle w:val="Hyperlink"/>
-            <w:rFonts w:ascii="Courier New" w:hAnsi="Courier New" w:cs="Courier New"/>
             <w:sz w:val="22"/>
             <w:szCs w:val="22"/>
-            <w:shd w:val="clear" w:color="auto" w:fill="FFFFFF"/>
           </w:rPr>
-          <w:t>Please</w:t>
+          <w:t>https://docs.google.com/document/d/1g5Dd3DA4PObzep8joYr07w9n66ulQxklPsLNeolwH-c/edit?usp=sharing</w:t>
         </w:r>
-        <w:proofErr w:type="gramEnd"/>
       </w:hyperlink>
       <w:r>
         <w:rPr>
-          <w:rFonts w:ascii="Courier New" w:hAnsi="Courier New" w:cs="Courier New"/>
-          <w:color w:val="000000"/>
-          <w:sz w:val="22"/>
-          <w:szCs w:val="22"/>
-          <w:shd w:val="clear" w:color="auto" w:fill="FFFFFF"/>
-        </w:rPr>
-        <w:t> places the player in the role of an immigration inspector. You inspect documents provided by the immigrants and allow them to legally pass, turn them down, or allow them to pass with consequences to your paycheck that goes towards caring for your family. As the game progresses, the player is given more restrictions for documents and less money per immigrant while bills increase.</w:t>
-      </w:r>
-    </w:p>
-    <w:p>
-      <w:pPr>
-        <w:rPr>
-          <w:rFonts w:ascii="Courier New" w:hAnsi="Courier New" w:cs="Courier New"/>
-          <w:color w:val="000000"/>
-          <w:sz w:val="22"/>
-          <w:szCs w:val="22"/>
-          <w:shd w:val="clear" w:color="auto" w:fill="FFFFFF"/>
-        </w:rPr>
-      </w:pPr>
-    </w:p>
-    <w:p>
-      <w:pPr>
-        <w:rPr>
-          <w:sz w:val="22"/>
-          <w:szCs w:val="22"/>
-        </w:rPr>
-      </w:pPr>
-      <w:r>
-        <w:rPr>
-          <w:rFonts w:ascii="Courier New" w:hAnsi="Courier New" w:cs="Courier New"/>
-          <w:color w:val="000000"/>
-          <w:sz w:val="22"/>
-          <w:szCs w:val="22"/>
-          <w:shd w:val="clear" w:color="auto" w:fill="FFFFFF"/>
-        </w:rPr>
-        <w:t xml:space="preserve">We wanted to draw some inspiration from other genres of game besides survival. We eventually came to a game that several of us played in </w:t>
-      </w:r>
-      <w:r>
-        <w:rPr>
-          <w:rFonts w:ascii="Courier New" w:hAnsi="Courier New" w:cs="Courier New"/>
-          <w:color w:val="000000"/>
-          <w:sz w:val="22"/>
-          <w:szCs w:val="22"/>
-          <w:shd w:val="clear" w:color="auto" w:fill="FFFFFF"/>
-        </w:rPr>
-        <w:lastRenderedPageBreak/>
-        <w:t xml:space="preserve">the past, </w:t>
-      </w:r>
-      <w:proofErr w:type="spellStart"/>
-      <w:r>
-        <w:rPr>
-          <w:rFonts w:ascii="Courier New" w:hAnsi="Courier New" w:cs="Courier New"/>
-          <w:color w:val="000000"/>
-          <w:sz w:val="22"/>
-          <w:szCs w:val="22"/>
-          <w:shd w:val="clear" w:color="auto" w:fill="FFFFFF"/>
-        </w:rPr>
-        <w:t>Tomogatchi</w:t>
-      </w:r>
-      <w:proofErr w:type="spellEnd"/>
-      <w:r>
-        <w:rPr>
-          <w:rFonts w:ascii="Courier New" w:hAnsi="Courier New" w:cs="Courier New"/>
-          <w:color w:val="000000"/>
-          <w:sz w:val="22"/>
-          <w:szCs w:val="22"/>
-          <w:shd w:val="clear" w:color="auto" w:fill="FFFFFF"/>
-        </w:rPr>
-        <w:t xml:space="preserve"> games from Bandai. We wanted to put a lot of different ideas to make the game in depth but had to cut back because of time restraints and unnecessary features.</w:t>
-      </w:r>
-    </w:p>
-    <w:p>
-      <w:pPr>
-        <w:rPr>
-          <w:sz w:val="22"/>
-          <w:szCs w:val="22"/>
-        </w:rPr>
-      </w:pPr>
-    </w:p>
-    <w:p>
-      <w:pPr>
-        <w:pStyle w:val="Heading2"/>
-        <w:rPr>
-          <w:rFonts w:ascii="Courier New" w:hAnsi="Courier New" w:cs="Courier New"/>
-          <w:b/>
-          <w:color w:val="000000"/>
-          <w:sz w:val="22"/>
-          <w:szCs w:val="22"/>
-        </w:rPr>
-      </w:pPr>
-      <w:r>
-        <w:rPr>
-          <w:rFonts w:ascii="Courier New" w:hAnsi="Courier New" w:cs="Courier New"/>
-          <w:b/>
-          <w:color w:val="000000"/>
-          <w:sz w:val="22"/>
-          <w:szCs w:val="22"/>
-        </w:rPr>
-        <w:t>D</w:t>
-      </w:r>
-      <w:r>
-        <w:rPr>
-          <w:rFonts w:ascii="Courier New" w:hAnsi="Courier New" w:cs="Courier New"/>
-          <w:b/>
-          <w:color w:val="000000"/>
-          <w:sz w:val="22"/>
-          <w:szCs w:val="22"/>
-        </w:rPr>
-        <w:t>ESIGN DECISIONS</w:t>
-      </w:r>
-    </w:p>
-    <w:p>
-      <w:pPr>
-        <w:rPr>
-          <w:rFonts w:ascii="Courier New" w:hAnsi="Courier New" w:cs="Courier New"/>
-          <w:color w:val="000000"/>
-          <w:sz w:val="22"/>
-          <w:szCs w:val="22"/>
-          <w:shd w:val="clear" w:color="auto" w:fill="FFFFFF"/>
-        </w:rPr>
-      </w:pPr>
-      <w:r>
-        <w:rPr>
-          <w:rFonts w:ascii="Courier New" w:hAnsi="Courier New" w:cs="Courier New"/>
-          <w:color w:val="000000"/>
-          <w:sz w:val="22"/>
-          <w:szCs w:val="22"/>
-          <w:shd w:val="clear" w:color="auto" w:fill="FFFFFF"/>
-        </w:rPr>
-        <w:t>Pixel art was the main style of the game. These are the assets that I made for the game. We wanted to eventually make the pet</w:t>
-      </w:r>
-      <w:r>
-        <w:rPr>
-          <w:rFonts w:ascii="Courier New" w:hAnsi="Courier New" w:cs="Courier New"/>
-          <w:color w:val="000000"/>
-          <w:sz w:val="22"/>
-          <w:szCs w:val="22"/>
-          <w:shd w:val="clear" w:color="auto" w:fill="FFFFFF"/>
-        </w:rPr>
-        <w:t>’</w:t>
-      </w:r>
-      <w:r>
-        <w:rPr>
-          <w:rFonts w:ascii="Courier New" w:hAnsi="Courier New" w:cs="Courier New"/>
-          <w:color w:val="000000"/>
-          <w:sz w:val="22"/>
-          <w:szCs w:val="22"/>
-          <w:shd w:val="clear" w:color="auto" w:fill="FFFFFF"/>
-        </w:rPr>
-        <w:t>s statistics bars fill or empty as the numbers changed but didn</w:t>
-      </w:r>
-      <w:r>
-        <w:rPr>
-          <w:rFonts w:ascii="Courier New" w:hAnsi="Courier New" w:cs="Courier New"/>
-          <w:color w:val="000000"/>
-          <w:sz w:val="22"/>
-          <w:szCs w:val="22"/>
-          <w:shd w:val="clear" w:color="auto" w:fill="FFFFFF"/>
-        </w:rPr>
-        <w:t>’</w:t>
-      </w:r>
-      <w:r>
-        <w:rPr>
-          <w:rFonts w:ascii="Courier New" w:hAnsi="Courier New" w:cs="Courier New"/>
-          <w:color w:val="000000"/>
-          <w:sz w:val="22"/>
-          <w:szCs w:val="22"/>
-          <w:shd w:val="clear" w:color="auto" w:fill="FFFFFF"/>
-        </w:rPr>
-        <w:t xml:space="preserve">t have time to implement it in. </w:t>
-      </w:r>
-      <w:r>
-        <w:rPr>
-          <w:rFonts w:ascii="Courier New" w:hAnsi="Courier New" w:cs="Courier New"/>
-          <w:color w:val="000000"/>
-          <w:sz w:val="22"/>
-          <w:szCs w:val="22"/>
-          <w:shd w:val="clear" w:color="auto" w:fill="FFFFFF"/>
-        </w:rPr>
-        <w:t>Everything was made in Adobe Photoshop, Adobe Illustrator and Unity</w:t>
-      </w:r>
-      <w:r>
-        <w:rPr>
-          <w:rFonts w:ascii="Courier New" w:hAnsi="Courier New" w:cs="Courier New"/>
-          <w:color w:val="000000"/>
-          <w:sz w:val="22"/>
-          <w:szCs w:val="22"/>
-          <w:shd w:val="clear" w:color="auto" w:fill="FFFFFF"/>
-        </w:rPr>
-        <w:t>. We used online tutorials to help code the things we needed.</w:t>
-      </w:r>
-    </w:p>
-    <w:p>
-      <w:pPr>
-        <w:rPr>
-          <w:rFonts w:ascii="Courier New" w:hAnsi="Courier New" w:cs="Courier New"/>
-          <w:color w:val="000000"/>
-          <w:sz w:val="22"/>
-          <w:szCs w:val="22"/>
-          <w:shd w:val="clear" w:color="auto" w:fill="FFFFFF"/>
-        </w:rPr>
-      </w:pPr>
-    </w:p>
-    <w:p>
-      <w:pPr>
-        <w:rPr>
-          <w:rFonts w:ascii="Courier New" w:hAnsi="Courier New" w:cs="Courier New"/>
-          <w:color w:val="000000"/>
-          <w:sz w:val="22"/>
-          <w:szCs w:val="22"/>
-          <w:shd w:val="clear" w:color="auto" w:fill="FFFFFF"/>
-        </w:rPr>
-      </w:pPr>
-      <w:r>
-        <w:rPr>
-          <w:rFonts w:ascii="Courier New" w:hAnsi="Courier New" w:cs="Courier New"/>
-          <w:color w:val="000000"/>
-          <w:sz w:val="22"/>
-          <w:szCs w:val="22"/>
-          <w:shd w:val="clear" w:color="auto" w:fill="FFFFFF"/>
-        </w:rPr>
-        <w:t xml:space="preserve">When first playing the game, players should notice that there is no tutorial – you either play the game or mess with the limited settings. The reason for this was so that the player can learn and figure things out themselves. Since the gameplay is limited in </w:t>
-      </w:r>
-      <w:proofErr w:type="spellStart"/>
-      <w:r>
-        <w:rPr>
-          <w:rFonts w:ascii="Courier New" w:hAnsi="Courier New" w:cs="Courier New"/>
-          <w:color w:val="000000"/>
-          <w:sz w:val="22"/>
-          <w:szCs w:val="22"/>
-          <w:shd w:val="clear" w:color="auto" w:fill="FFFFFF"/>
-        </w:rPr>
-        <w:t>Tamatrashi</w:t>
-      </w:r>
-      <w:proofErr w:type="spellEnd"/>
-      <w:r>
-        <w:rPr>
-          <w:rFonts w:ascii="Courier New" w:hAnsi="Courier New" w:cs="Courier New"/>
-          <w:color w:val="000000"/>
-          <w:sz w:val="22"/>
-          <w:szCs w:val="22"/>
-          <w:shd w:val="clear" w:color="auto" w:fill="FFFFFF"/>
-        </w:rPr>
-        <w:t xml:space="preserve"> because</w:t>
-      </w:r>
-      <w:r>
-        <w:rPr>
-          <w:rFonts w:ascii="Courier New" w:hAnsi="Courier New" w:cs="Courier New"/>
-          <w:color w:val="000000"/>
-          <w:sz w:val="22"/>
-          <w:szCs w:val="22"/>
-          <w:shd w:val="clear" w:color="auto" w:fill="FFFFFF"/>
-        </w:rPr>
-        <w:t xml:space="preserve"> i</w:t>
-      </w:r>
-      <w:r>
-        <w:rPr>
-          <w:rFonts w:ascii="Courier New" w:hAnsi="Courier New" w:cs="Courier New"/>
-          <w:color w:val="000000"/>
-          <w:sz w:val="22"/>
-          <w:szCs w:val="22"/>
-          <w:shd w:val="clear" w:color="auto" w:fill="FFFFFF"/>
-        </w:rPr>
-        <w:t>t i</w:t>
-      </w:r>
-      <w:r>
-        <w:rPr>
-          <w:rFonts w:ascii="Courier New" w:hAnsi="Courier New" w:cs="Courier New"/>
-          <w:color w:val="000000"/>
-          <w:sz w:val="22"/>
-          <w:szCs w:val="22"/>
-          <w:shd w:val="clear" w:color="auto" w:fill="FFFFFF"/>
-        </w:rPr>
-        <w:t xml:space="preserve">s based around absurdism, we wanted to have the player to fail and learn from playing. </w:t>
-      </w:r>
-      <w:bookmarkStart w:id="0" w:name="_GoBack"/>
-      <w:bookmarkEnd w:id="0"/>
-    </w:p>
-    <w:p>
-      <w:pPr>
-        <w:pStyle w:val="Heading2"/>
-        <w:rPr>
-          <w:rFonts w:ascii="Courier New" w:hAnsi="Courier New" w:cs="Courier New"/>
-          <w:color w:val="000000"/>
-          <w:sz w:val="22"/>
-          <w:szCs w:val="22"/>
-        </w:rPr>
-      </w:pPr>
-    </w:p>
-    <w:p>
-      <w:pPr>
-        <w:pStyle w:val="Heading2"/>
-        <w:rPr>
-          <w:rFonts w:ascii="Courier New" w:hAnsi="Courier New" w:cs="Courier New"/>
-          <w:b/>
-          <w:color w:val="000000"/>
-          <w:sz w:val="22"/>
-          <w:szCs w:val="22"/>
-        </w:rPr>
-      </w:pPr>
-      <w:r>
-        <w:rPr>
-          <w:rFonts w:ascii="Courier New" w:hAnsi="Courier New" w:cs="Courier New"/>
-          <w:b/>
-          <w:color w:val="000000"/>
-          <w:sz w:val="22"/>
-          <w:szCs w:val="22"/>
-        </w:rPr>
-        <w:t>Reflection</w:t>
-      </w:r>
-    </w:p>
-    <w:p>
-      <w:pPr>
-        <w:rPr>
-          <w:sz w:val="22"/>
-          <w:szCs w:val="22"/>
-        </w:rPr>
-      </w:pPr>
-      <w:r>
-        <w:rPr>
-          <w:rFonts w:ascii="Courier New" w:hAnsi="Courier New" w:cs="Courier New"/>
-          <w:color w:val="000000"/>
-          <w:sz w:val="22"/>
-          <w:szCs w:val="22"/>
-          <w:shd w:val="clear" w:color="auto" w:fill="FFFFFF"/>
-        </w:rPr>
-        <w:t>I believe the game was a success overall. We were able to complete a playable version of the game and met our initial design goals. If I were given more time to add more onto this game, I would make more interactions between the player and the pet as well as have different rooms. I would also like to add more depth into the game, such as a story or more narrative surrounding the animal.</w:t>
+          <w:sz w:val="22"/>
+          <w:szCs w:val="22"/>
+        </w:rPr>
+        <w:t xml:space="preserve"> </w:t>
       </w:r>
       <w:r>
         <w:rPr>
@@ -1902,7 +1777,7 @@
           <w:szCs w:val="22"/>
         </w:rPr>
       </w:pPr>
-      <w:hyperlink r:id="rId7" w:history="1">
+      <w:hyperlink r:id="rId8" w:history="1">
         <w:r>
           <w:rPr>
             <w:rStyle w:val="Hyperlink"/>
@@ -2146,7 +2021,7 @@
           <w:szCs w:val="22"/>
         </w:rPr>
       </w:pPr>
-      <w:hyperlink r:id="rId8" w:history="1">
+      <w:hyperlink r:id="rId9" w:history="1">
         <w:r>
           <w:rPr>
             <w:rStyle w:val="Hyperlink"/>

</xml_diff>